<commit_message>
finished lab 3, just need the ode_uv function from bioe computer
</commit_message>
<xml_diff>
--- a/Lab_assignments/lab3/lab3_Sun.docx
+++ b/Lab_assignments/lab3/lab3_Sun.docx
@@ -40,6 +40,7 @@
           <w:ilvl w:val="0"/>
           <w:numId w:val="1"/>
         </w:numPr>
+        <w:spacing w:after="0"/>
       </w:pPr>
       <w:r>
         <w:t>Solve for nullclines and equilibrium points, plot on phase plane plot</w:t>
@@ -51,9 +52,74 @@
           <w:noProof/>
         </w:rPr>
         <w:drawing>
-          <wp:inline distT="0" distB="0" distL="0" distR="0" wp14:anchorId="3156E85C" wp14:editId="2EB4319E">
-            <wp:extent cx="2648585" cy="3473450"/>
-            <wp:effectExtent l="0" t="0" r="0" b="0"/>
+          <wp:inline distT="0" distB="0" distL="0" distR="0" wp14:anchorId="121C24C3" wp14:editId="4B5E5FB2">
+            <wp:extent cx="2751151" cy="2337435"/>
+            <wp:effectExtent l="0" t="0" r="0" b="5715"/>
+            <wp:docPr id="7" name="Picture 7"/>
+            <wp:cNvGraphicFramePr>
+              <a:graphicFrameLocks xmlns:a="http://schemas.openxmlformats.org/drawingml/2006/main" noChangeAspect="1"/>
+            </wp:cNvGraphicFramePr>
+            <a:graphic xmlns:a="http://schemas.openxmlformats.org/drawingml/2006/main">
+              <a:graphicData uri="http://schemas.openxmlformats.org/drawingml/2006/picture">
+                <pic:pic xmlns:pic="http://schemas.openxmlformats.org/drawingml/2006/picture">
+                  <pic:nvPicPr>
+                    <pic:cNvPr id="0" name="Picture 2"/>
+                    <pic:cNvPicPr>
+                      <a:picLocks noChangeAspect="1" noChangeArrowheads="1"/>
+                    </pic:cNvPicPr>
+                  </pic:nvPicPr>
+                  <pic:blipFill rotWithShape="1">
+                    <a:blip r:embed="rId5" cstate="print">
+                      <a:extLst>
+                        <a:ext uri="{BEBA8EAE-BF5A-486C-A8C5-ECC9F3942E4B}">
+                          <a14:imgProps xmlns:a14="http://schemas.microsoft.com/office/drawing/2010/main">
+                            <a14:imgLayer r:embed="rId6">
+                              <a14:imgEffect>
+                                <a14:brightnessContrast bright="40000" contrast="-40000"/>
+                              </a14:imgEffect>
+                            </a14:imgLayer>
+                          </a14:imgProps>
+                        </a:ext>
+                        <a:ext uri="{28A0092B-C50C-407E-A947-70E740481C1C}">
+                          <a14:useLocalDpi xmlns:a14="http://schemas.microsoft.com/office/drawing/2010/main" val="0"/>
+                        </a:ext>
+                      </a:extLst>
+                    </a:blip>
+                    <a:srcRect r="14113" b="44358"/>
+                    <a:stretch/>
+                  </pic:blipFill>
+                  <pic:spPr bwMode="auto">
+                    <a:xfrm>
+                      <a:off x="0" y="0"/>
+                      <a:ext cx="2752130" cy="2338267"/>
+                    </a:xfrm>
+                    <a:prstGeom prst="rect">
+                      <a:avLst/>
+                    </a:prstGeom>
+                    <a:noFill/>
+                    <a:ln>
+                      <a:noFill/>
+                    </a:ln>
+                    <a:extLst>
+                      <a:ext uri="{53640926-AAD7-44D8-BBD7-CCE9431645EC}">
+                        <a14:shadowObscured xmlns:a14="http://schemas.microsoft.com/office/drawing/2010/main"/>
+                      </a:ext>
+                    </a:extLst>
+                  </pic:spPr>
+                </pic:pic>
+              </a:graphicData>
+            </a:graphic>
+          </wp:inline>
+        </w:drawing>
+      </w:r>
+      <w:r>
+        <w:rPr>
+          <w:noProof/>
+        </w:rPr>
+        <w:drawing>
+          <wp:inline distT="0" distB="0" distL="0" distR="0" wp14:anchorId="3156E85C" wp14:editId="0496BA77">
+            <wp:extent cx="2830664" cy="1748155"/>
+            <wp:effectExtent l="0" t="0" r="8255" b="4445"/>
             <wp:docPr id="2" name="Picture 2"/>
             <wp:cNvGraphicFramePr>
               <a:graphicFrameLocks xmlns:a="http://schemas.openxmlformats.org/drawingml/2006/main" noChangeAspect="1"/>
@@ -67,7 +133,7 @@
                       <a:picLocks noChangeAspect="1" noChangeArrowheads="1"/>
                     </pic:cNvPicPr>
                   </pic:nvPicPr>
-                  <pic:blipFill>
+                  <pic:blipFill rotWithShape="1">
                     <a:blip r:embed="rId5" cstate="print">
                       <a:extLst>
                         <a:ext uri="{BEBA8EAE-BF5A-486C-A8C5-ECC9F3942E4B}">
@@ -75,6 +141,575 @@
                             <a14:imgLayer r:embed="rId6">
                               <a14:imgEffect>
                                 <a14:brightnessContrast bright="40000" contrast="-40000"/>
+                              </a14:imgEffect>
+                            </a14:imgLayer>
+                          </a14:imgProps>
+                        </a:ext>
+                        <a:ext uri="{28A0092B-C50C-407E-A947-70E740481C1C}">
+                          <a14:useLocalDpi xmlns:a14="http://schemas.microsoft.com/office/drawing/2010/main" val="0"/>
+                        </a:ext>
+                      </a:extLst>
+                    </a:blip>
+                    <a:srcRect t="56777" r="11609" b="1598"/>
+                    <a:stretch/>
+                  </pic:blipFill>
+                  <pic:spPr bwMode="auto">
+                    <a:xfrm>
+                      <a:off x="0" y="0"/>
+                      <a:ext cx="2832388" cy="1749220"/>
+                    </a:xfrm>
+                    <a:prstGeom prst="rect">
+                      <a:avLst/>
+                    </a:prstGeom>
+                    <a:noFill/>
+                    <a:ln>
+                      <a:noFill/>
+                    </a:ln>
+                    <a:extLst>
+                      <a:ext uri="{53640926-AAD7-44D8-BBD7-CCE9431645EC}">
+                        <a14:shadowObscured xmlns:a14="http://schemas.microsoft.com/office/drawing/2010/main"/>
+                      </a:ext>
+                    </a:extLst>
+                  </pic:spPr>
+                </pic:pic>
+              </a:graphicData>
+            </a:graphic>
+          </wp:inline>
+        </w:drawing>
+      </w:r>
+    </w:p>
+    <w:p>
+      <w:pPr>
+        <w:pStyle w:val="ListParagraph"/>
+      </w:pPr>
+    </w:p>
+    <w:p>
+      <w:pPr>
+        <w:pStyle w:val="ListParagraph"/>
+      </w:pPr>
+      <w:r>
+        <w:rPr>
+          <w:noProof/>
+        </w:rPr>
+        <w:drawing>
+          <wp:anchor distT="0" distB="0" distL="114300" distR="114300" simplePos="0" relativeHeight="251658240" behindDoc="0" locked="0" layoutInCell="1" allowOverlap="1" wp14:anchorId="4B8DFA84" wp14:editId="47223191">
+            <wp:simplePos x="0" y="0"/>
+            <wp:positionH relativeFrom="column">
+              <wp:posOffset>0</wp:posOffset>
+            </wp:positionH>
+            <wp:positionV relativeFrom="paragraph">
+              <wp:posOffset>-497</wp:posOffset>
+            </wp:positionV>
+            <wp:extent cx="3792220" cy="2771023"/>
+            <wp:effectExtent l="0" t="0" r="0" b="0"/>
+            <wp:wrapSquare wrapText="bothSides"/>
+            <wp:docPr id="6" name="Picture 6"/>
+            <wp:cNvGraphicFramePr>
+              <a:graphicFrameLocks xmlns:a="http://schemas.openxmlformats.org/drawingml/2006/main" noChangeAspect="1"/>
+            </wp:cNvGraphicFramePr>
+            <a:graphic xmlns:a="http://schemas.openxmlformats.org/drawingml/2006/main">
+              <a:graphicData uri="http://schemas.openxmlformats.org/drawingml/2006/picture">
+                <pic:pic xmlns:pic="http://schemas.openxmlformats.org/drawingml/2006/picture">
+                  <pic:nvPicPr>
+                    <pic:cNvPr id="0" name="Picture 5"/>
+                    <pic:cNvPicPr>
+                      <a:picLocks noChangeAspect="1" noChangeArrowheads="1"/>
+                    </pic:cNvPicPr>
+                  </pic:nvPicPr>
+                  <pic:blipFill rotWithShape="1">
+                    <a:blip r:embed="rId7">
+                      <a:extLst>
+                        <a:ext uri="{28A0092B-C50C-407E-A947-70E740481C1C}">
+                          <a14:useLocalDpi xmlns:a14="http://schemas.microsoft.com/office/drawing/2010/main" val="0"/>
+                        </a:ext>
+                      </a:extLst>
+                    </a:blip>
+                    <a:srcRect t="2517"/>
+                    <a:stretch/>
+                  </pic:blipFill>
+                  <pic:spPr bwMode="auto">
+                    <a:xfrm>
+                      <a:off x="0" y="0"/>
+                      <a:ext cx="3792220" cy="2771023"/>
+                    </a:xfrm>
+                    <a:prstGeom prst="rect">
+                      <a:avLst/>
+                    </a:prstGeom>
+                    <a:noFill/>
+                    <a:ln>
+                      <a:noFill/>
+                    </a:ln>
+                    <a:extLst>
+                      <a:ext uri="{53640926-AAD7-44D8-BBD7-CCE9431645EC}">
+                        <a14:shadowObscured xmlns:a14="http://schemas.microsoft.com/office/drawing/2010/main"/>
+                      </a:ext>
+                    </a:extLst>
+                  </pic:spPr>
+                </pic:pic>
+              </a:graphicData>
+            </a:graphic>
+          </wp:anchor>
+        </w:drawing>
+      </w:r>
+    </w:p>
+    <w:p>
+      <w:pPr>
+        <w:pStyle w:val="ListParagraph"/>
+        <w:numPr>
+          <w:ilvl w:val="0"/>
+          <w:numId w:val="1"/>
+        </w:numPr>
+      </w:pPr>
+      <w:r>
+        <w:t>Stability analysis: bi</w:t>
+      </w:r>
+      <w:r>
+        <w:t>-</w:t>
+      </w:r>
+      <w:r>
+        <w:t>stable switch?</w:t>
+      </w:r>
+    </w:p>
+    <w:p>
+      <w:pPr>
+        <w:pStyle w:val="ListParagraph"/>
+      </w:pPr>
+    </w:p>
+    <w:p>
+      <w:pPr>
+        <w:pStyle w:val="ListParagraph"/>
+      </w:pPr>
+      <w:r>
+        <w:t>The figure on the left shows the two polynomial curves plotted based on solving for the nullclines for u and v. Where the two curves intersect are the equilibrium points.</w:t>
+      </w:r>
+    </w:p>
+    <w:p>
+      <w:r>
+        <w:t xml:space="preserve">There are three equilibrium points in this system, which can be seen by the three intersections in the figure. </w:t>
+      </w:r>
+      <w:r>
+        <w:t xml:space="preserve">To determine the stability at each point, we create the Jacobian matrix and </w:t>
+      </w:r>
+      <w:r>
+        <w:t xml:space="preserve">solve for the eigenvalues at each point. </w:t>
+      </w:r>
+    </w:p>
+    <w:p>
+      <w:r>
+        <w:t xml:space="preserve">At point 1 and point 3, the eigenvalues are both negative, which means they are stable equilibrium points. At point 2, there is one positive eigenvalue, which means it is an unstable equilibrium. </w:t>
+      </w:r>
+    </w:p>
+    <w:p>
+      <w:r>
+        <w:br w:type="page"/>
+      </w:r>
+    </w:p>
+    <w:p>
+      <w:pPr>
+        <w:pStyle w:val="Heading1"/>
+      </w:pPr>
+      <w:r>
+        <w:lastRenderedPageBreak/>
+        <w:t>Question 2: Phase Plane Analysis</w:t>
+      </w:r>
+    </w:p>
+    <w:p>
+      <w:pPr>
+        <w:pStyle w:val="ListParagraph"/>
+        <w:numPr>
+          <w:ilvl w:val="0"/>
+          <w:numId w:val="2"/>
+        </w:numPr>
+      </w:pPr>
+      <w:r>
+        <w:t>Plot bi</w:t>
+      </w:r>
+      <w:r>
+        <w:t>-</w:t>
+      </w:r>
+      <w:r>
+        <w:t>stability trajectories</w:t>
+      </w:r>
+    </w:p>
+    <w:p>
+      <w:r>
+        <w:rPr>
+          <w:noProof/>
+        </w:rPr>
+        <w:drawing>
+          <wp:inline distT="0" distB="0" distL="0" distR="0" wp14:anchorId="3EDE2882" wp14:editId="1E212328">
+            <wp:extent cx="4269571" cy="3200400"/>
+            <wp:effectExtent l="0" t="0" r="0" b="0"/>
+            <wp:docPr id="5" name="Picture 5"/>
+            <wp:cNvGraphicFramePr>
+              <a:graphicFrameLocks xmlns:a="http://schemas.openxmlformats.org/drawingml/2006/main" noChangeAspect="1"/>
+            </wp:cNvGraphicFramePr>
+            <a:graphic xmlns:a="http://schemas.openxmlformats.org/drawingml/2006/main">
+              <a:graphicData uri="http://schemas.openxmlformats.org/drawingml/2006/picture">
+                <pic:pic xmlns:pic="http://schemas.openxmlformats.org/drawingml/2006/picture">
+                  <pic:nvPicPr>
+                    <pic:cNvPr id="0" name="Picture 4"/>
+                    <pic:cNvPicPr>
+                      <a:picLocks noChangeAspect="1" noChangeArrowheads="1"/>
+                    </pic:cNvPicPr>
+                  </pic:nvPicPr>
+                  <pic:blipFill>
+                    <a:blip r:embed="rId8">
+                      <a:extLst>
+                        <a:ext uri="{28A0092B-C50C-407E-A947-70E740481C1C}">
+                          <a14:useLocalDpi xmlns:a14="http://schemas.microsoft.com/office/drawing/2010/main" val="0"/>
+                        </a:ext>
+                      </a:extLst>
+                    </a:blip>
+                    <a:srcRect/>
+                    <a:stretch>
+                      <a:fillRect/>
+                    </a:stretch>
+                  </pic:blipFill>
+                  <pic:spPr bwMode="auto">
+                    <a:xfrm>
+                      <a:off x="0" y="0"/>
+                      <a:ext cx="4269571" cy="3200400"/>
+                    </a:xfrm>
+                    <a:prstGeom prst="rect">
+                      <a:avLst/>
+                    </a:prstGeom>
+                    <a:noFill/>
+                    <a:ln>
+                      <a:noFill/>
+                    </a:ln>
+                  </pic:spPr>
+                </pic:pic>
+              </a:graphicData>
+            </a:graphic>
+          </wp:inline>
+        </w:drawing>
+      </w:r>
+    </w:p>
+    <w:p>
+      <w:r>
+        <w:t xml:space="preserve">This figure shows the three equilibrium points identified previously, which are represented by three blue circles, and system trajectories with initial values at every 0.5 value of u and v from a range of 0 to 5.  </w:t>
+      </w:r>
+      <w:r>
+        <w:t xml:space="preserve">The trajectories in purple indicate that the system falls into the upper-left equilibrium point at steady-state, and the trajectories in yellow are those that </w:t>
+      </w:r>
+      <w:r>
+        <w:t xml:space="preserve">have steady state at the lower right equilibrium point. None of the initial conditions led to a steady state at the unstable equilibrium point – the one in the middle. </w:t>
+      </w:r>
+      <w:r>
+        <w:t>Overall, this figure confirms that the system is bi-stable,</w:t>
+      </w:r>
+      <w:r>
+        <w:t xml:space="preserve"> with two stable equilibrium points,</w:t>
+      </w:r>
+      <w:r>
+        <w:t xml:space="preserve"> where the initial condition has a big role in determining which equilibrium point the system will reach. </w:t>
+      </w:r>
+    </w:p>
+    <w:p>
+      <w:r>
+        <w:br w:type="page"/>
+      </w:r>
+    </w:p>
+    <w:p>
+      <w:pPr>
+        <w:pStyle w:val="ListParagraph"/>
+        <w:numPr>
+          <w:ilvl w:val="0"/>
+          <w:numId w:val="2"/>
+        </w:numPr>
+      </w:pPr>
+      <w:r>
+        <w:lastRenderedPageBreak/>
+        <w:t xml:space="preserve">Plot eigenvectors </w:t>
+      </w:r>
+    </w:p>
+    <w:p>
+      <w:r>
+        <w:rPr>
+          <w:noProof/>
+        </w:rPr>
+        <w:drawing>
+          <wp:inline distT="0" distB="0" distL="0" distR="0" wp14:anchorId="3E45419A" wp14:editId="01F27416">
+            <wp:extent cx="4269572" cy="3200400"/>
+            <wp:effectExtent l="0" t="0" r="0" b="0"/>
+            <wp:docPr id="4" name="Picture 4"/>
+            <wp:cNvGraphicFramePr>
+              <a:graphicFrameLocks xmlns:a="http://schemas.openxmlformats.org/drawingml/2006/main" noChangeAspect="1"/>
+            </wp:cNvGraphicFramePr>
+            <a:graphic xmlns:a="http://schemas.openxmlformats.org/drawingml/2006/main">
+              <a:graphicData uri="http://schemas.openxmlformats.org/drawingml/2006/picture">
+                <pic:pic xmlns:pic="http://schemas.openxmlformats.org/drawingml/2006/picture">
+                  <pic:nvPicPr>
+                    <pic:cNvPr id="0" name="Picture 3"/>
+                    <pic:cNvPicPr>
+                      <a:picLocks noChangeAspect="1" noChangeArrowheads="1"/>
+                    </pic:cNvPicPr>
+                  </pic:nvPicPr>
+                  <pic:blipFill>
+                    <a:blip r:embed="rId9">
+                      <a:extLst>
+                        <a:ext uri="{28A0092B-C50C-407E-A947-70E740481C1C}">
+                          <a14:useLocalDpi xmlns:a14="http://schemas.microsoft.com/office/drawing/2010/main" val="0"/>
+                        </a:ext>
+                      </a:extLst>
+                    </a:blip>
+                    <a:srcRect/>
+                    <a:stretch>
+                      <a:fillRect/>
+                    </a:stretch>
+                  </pic:blipFill>
+                  <pic:spPr bwMode="auto">
+                    <a:xfrm>
+                      <a:off x="0" y="0"/>
+                      <a:ext cx="4269572" cy="3200400"/>
+                    </a:xfrm>
+                    <a:prstGeom prst="rect">
+                      <a:avLst/>
+                    </a:prstGeom>
+                    <a:noFill/>
+                    <a:ln>
+                      <a:noFill/>
+                    </a:ln>
+                  </pic:spPr>
+                </pic:pic>
+              </a:graphicData>
+            </a:graphic>
+          </wp:inline>
+        </w:drawing>
+      </w:r>
+    </w:p>
+    <w:p>
+      <w:pPr>
+        <w:rPr>
+          <w:rFonts w:asciiTheme="majorHAnsi" w:eastAsiaTheme="majorEastAsia" w:hAnsiTheme="majorHAnsi" w:cstheme="majorBidi"/>
+          <w:color w:val="2F5496" w:themeColor="accent1" w:themeShade="BF"/>
+          <w:sz w:val="32"/>
+          <w:szCs w:val="32"/>
+        </w:rPr>
+      </w:pPr>
+      <w:r>
+        <w:t xml:space="preserve">The eigenvectors have been plotted on a similar figure as above, where fewer initial conditions were used to plot the system trajectories. The </w:t>
+      </w:r>
+      <w:r>
+        <w:t xml:space="preserve">lines for each vector are centered around each equilibrium point and scaled to the magnitude of the </w:t>
+      </w:r>
+      <w:r>
+        <w:t xml:space="preserve">eigenvalue. </w:t>
+      </w:r>
+      <w:r>
+        <w:t xml:space="preserve">Eigenvalues that were negative were plotted in red, otherwise they were plotted in black. </w:t>
+      </w:r>
+      <w:r>
+        <w:t>We can see that for the two stable EQ point, the eigenvalues were all negativ</w:t>
+      </w:r>
+      <w:r>
+        <w:t>e, and the unstable EQ point</w:t>
+      </w:r>
+      <w:r>
+        <w:t xml:space="preserve"> has one positive and one negative eigenvalue (not seen in figure but fixed bug in code…). </w:t>
+      </w:r>
+      <w:r>
+        <w:t>We observe that one of these eigenvectors are parallel to the curve formed by the trajectories that pass through each EQ point, and the other vector is parallel to the trajectories along that line</w:t>
+      </w:r>
+      <w:r>
+        <w:t xml:space="preserve">. </w:t>
+      </w:r>
+      <w:r>
+        <w:br w:type="page"/>
+      </w:r>
+    </w:p>
+    <w:p>
+      <w:pPr>
+        <w:pStyle w:val="Heading1"/>
+      </w:pPr>
+      <w:r>
+        <w:lastRenderedPageBreak/>
+        <w:t xml:space="preserve">Question 3: Bifurcation Analysis </w:t>
+      </w:r>
+    </w:p>
+    <w:p>
+      <w:pPr>
+        <w:pStyle w:val="ListParagraph"/>
+        <w:numPr>
+          <w:ilvl w:val="0"/>
+          <w:numId w:val="3"/>
+        </w:numPr>
+      </w:pPr>
+      <w:r>
+        <w:t>Reproduce Gardner Figure 2</w:t>
+      </w:r>
+    </w:p>
+    <w:p>
+      <w:r>
+        <w:rPr>
+          <w:noProof/>
+        </w:rPr>
+        <w:drawing>
+          <wp:inline distT="0" distB="0" distL="0" distR="0" wp14:anchorId="195FBFA3" wp14:editId="7DC6BE8B">
+            <wp:extent cx="4468633" cy="3978010"/>
+            <wp:effectExtent l="0" t="0" r="8255" b="3810"/>
+            <wp:docPr id="3" name="Picture 3"/>
+            <wp:cNvGraphicFramePr>
+              <a:graphicFrameLocks xmlns:a="http://schemas.openxmlformats.org/drawingml/2006/main" noChangeAspect="1"/>
+            </wp:cNvGraphicFramePr>
+            <a:graphic xmlns:a="http://schemas.openxmlformats.org/drawingml/2006/main">
+              <a:graphicData uri="http://schemas.openxmlformats.org/drawingml/2006/picture">
+                <pic:pic xmlns:pic="http://schemas.openxmlformats.org/drawingml/2006/picture">
+                  <pic:nvPicPr>
+                    <pic:cNvPr id="0" name="Picture 2"/>
+                    <pic:cNvPicPr>
+                      <a:picLocks noChangeAspect="1" noChangeArrowheads="1"/>
+                    </pic:cNvPicPr>
+                  </pic:nvPicPr>
+                  <pic:blipFill>
+                    <a:blip r:embed="rId10">
+                      <a:extLst>
+                        <a:ext uri="{28A0092B-C50C-407E-A947-70E740481C1C}">
+                          <a14:useLocalDpi xmlns:a14="http://schemas.microsoft.com/office/drawing/2010/main" val="0"/>
+                        </a:ext>
+                      </a:extLst>
+                    </a:blip>
+                    <a:srcRect/>
+                    <a:stretch>
+                      <a:fillRect/>
+                    </a:stretch>
+                  </pic:blipFill>
+                  <pic:spPr bwMode="auto">
+                    <a:xfrm>
+                      <a:off x="0" y="0"/>
+                      <a:ext cx="4472159" cy="3981149"/>
+                    </a:xfrm>
+                    <a:prstGeom prst="rect">
+                      <a:avLst/>
+                    </a:prstGeom>
+                    <a:noFill/>
+                    <a:ln>
+                      <a:noFill/>
+                    </a:ln>
+                  </pic:spPr>
+                </pic:pic>
+              </a:graphicData>
+            </a:graphic>
+          </wp:inline>
+        </w:drawing>
+      </w:r>
+    </w:p>
+    <w:p>
+      <w:r>
+        <w:t>This figure is a r</w:t>
+      </w:r>
+      <w:r>
+        <w:t xml:space="preserve">eproduction of the Gardner paper, Figure 2, not including panel d (lower right). </w:t>
+      </w:r>
+      <w:r>
+        <w:t>The</w:t>
+      </w:r>
+      <w:r>
+        <w:t xml:space="preserve"> first plot </w:t>
+      </w:r>
+      <w:r>
+        <w:t>shows the nullcline polynomials for u and v if the promoter strengths were equal (alpha 1 = alpha 2)</w:t>
+      </w:r>
+      <w:r>
+        <w:t xml:space="preserve"> and the second plot shows the same plot when alpha 2 is </w:t>
+      </w:r>
+      <w:r>
+        <w:t xml:space="preserve">smaller than alpha 1. </w:t>
+      </w:r>
+      <w:r>
+        <w:t xml:space="preserve">The third plot shows a bifurcation plot, where we selected values of alpha 1, alpha 2 from 0 – 1000 and calculated the stability with those promoter strengths. The red dots resulted in </w:t>
+      </w:r>
+      <w:proofErr w:type="spellStart"/>
+      <w:r>
+        <w:t>bistable</w:t>
+      </w:r>
+      <w:proofErr w:type="spellEnd"/>
+      <w:r>
+        <w:t xml:space="preserve"> systems and the black points represent monostable systems</w:t>
+      </w:r>
+      <w:r>
+        <w:t xml:space="preserve">, and we can see the clear lines separating the </w:t>
+      </w:r>
+      <w:proofErr w:type="spellStart"/>
+      <w:r>
+        <w:t>bistable</w:t>
+      </w:r>
+      <w:proofErr w:type="spellEnd"/>
+      <w:r>
+        <w:t xml:space="preserve"> regions from the two monostable regions. </w:t>
+      </w:r>
+    </w:p>
+    <w:p>
+      <w:pPr>
+        <w:rPr>
+          <w:rFonts w:asciiTheme="majorHAnsi" w:eastAsiaTheme="majorEastAsia" w:hAnsiTheme="majorHAnsi" w:cstheme="majorBidi"/>
+          <w:color w:val="2F5496" w:themeColor="accent1" w:themeShade="BF"/>
+          <w:sz w:val="32"/>
+          <w:szCs w:val="32"/>
+        </w:rPr>
+      </w:pPr>
+      <w:r>
+        <w:t xml:space="preserve">This </w:t>
+      </w:r>
+      <w:r>
+        <w:t>bifurcation is a pitchfork</w:t>
+      </w:r>
+      <w:r>
+        <w:t xml:space="preserve"> bifurcation</w:t>
+      </w:r>
+      <w:r>
+        <w:t xml:space="preserve">. </w:t>
+      </w:r>
+      <w:r>
+        <w:t>We know that the alpha values cannot be less than zero, but as you increase the values, there</w:t>
+      </w:r>
+      <w:r>
+        <w:t xml:space="preserve"> are two stable states that the system could fall into. If we held one of the alphas constant and changed the value of the other one, there would always be range of values where there are two steady states. </w:t>
+      </w:r>
+      <w:r>
+        <w:br w:type="page"/>
+      </w:r>
+    </w:p>
+    <w:p>
+      <w:pPr>
+        <w:pStyle w:val="Heading1"/>
+      </w:pPr>
+      <w:r>
+        <w:lastRenderedPageBreak/>
+        <w:t>Question 4: Model Building</w:t>
+      </w:r>
+    </w:p>
+    <w:p>
+      <w:r>
+        <w:rPr>
+          <w:noProof/>
+        </w:rPr>
+        <w:drawing>
+          <wp:inline distT="0" distB="0" distL="0" distR="0" wp14:anchorId="26D8CD81" wp14:editId="66B0E22B">
+            <wp:extent cx="5939790" cy="5080635"/>
+            <wp:effectExtent l="0" t="0" r="3810" b="5715"/>
+            <wp:docPr id="1" name="Picture 1"/>
+            <wp:cNvGraphicFramePr>
+              <a:graphicFrameLocks xmlns:a="http://schemas.openxmlformats.org/drawingml/2006/main" noChangeAspect="1"/>
+            </wp:cNvGraphicFramePr>
+            <a:graphic xmlns:a="http://schemas.openxmlformats.org/drawingml/2006/main">
+              <a:graphicData uri="http://schemas.openxmlformats.org/drawingml/2006/picture">
+                <pic:pic xmlns:pic="http://schemas.openxmlformats.org/drawingml/2006/picture">
+                  <pic:nvPicPr>
+                    <pic:cNvPr id="0" name="Picture 1"/>
+                    <pic:cNvPicPr>
+                      <a:picLocks noChangeAspect="1" noChangeArrowheads="1"/>
+                    </pic:cNvPicPr>
+                  </pic:nvPicPr>
+                  <pic:blipFill>
+                    <a:blip r:embed="rId11" cstate="print">
+                      <a:extLst>
+                        <a:ext uri="{BEBA8EAE-BF5A-486C-A8C5-ECC9F3942E4B}">
+                          <a14:imgProps xmlns:a14="http://schemas.microsoft.com/office/drawing/2010/main">
+                            <a14:imgLayer r:embed="rId12">
+                              <a14:imgEffect>
+                                <a14:brightnessContrast bright="40000" contrast="40000"/>
                               </a14:imgEffect>
                             </a14:imgLayer>
                           </a14:imgProps>
@@ -92,7 +727,7 @@
                   <pic:spPr bwMode="auto">
                     <a:xfrm>
                       <a:off x="0" y="0"/>
-                      <a:ext cx="2651165" cy="3476834"/>
+                      <a:ext cx="5939790" cy="5080635"/>
                     </a:xfrm>
                     <a:prstGeom prst="rect">
                       <a:avLst/>
@@ -110,65 +745,2407 @@
       </w:r>
     </w:p>
     <w:p>
-      <w:pPr>
-        <w:pStyle w:val="ListParagraph"/>
-        <w:numPr>
-          <w:ilvl w:val="0"/>
-          <w:numId w:val="1"/>
-        </w:numPr>
-      </w:pPr>
-      <w:r>
-        <w:t>Stability analysis: bi</w:t>
-      </w:r>
-      <w:r>
-        <w:t>-</w:t>
-      </w:r>
-      <w:r>
-        <w:t>stable switch?</w:t>
+      <w:r>
+        <w:br w:type="page"/>
       </w:r>
     </w:p>
     <w:p>
-      <w:r>
-        <w:t xml:space="preserve">There are three equilibrium points in this system, which can be seen by the three intersections in the figure. </w:t>
-      </w:r>
-      <w:r>
-        <w:t xml:space="preserve">To determine the stability at each point, we create the Jacobian matrix and </w:t>
-      </w:r>
-      <w:r>
-        <w:t xml:space="preserve">solve for the eigenvalues at each point. </w:t>
-      </w:r>
+      <w:pPr>
+        <w:pStyle w:val="Heading1"/>
+      </w:pPr>
+      <w:r>
+        <w:lastRenderedPageBreak/>
+        <w:t>Appendix: MATLAB Code</w:t>
+      </w:r>
+      <w:bookmarkStart w:id="0" w:name="_GoBack"/>
+      <w:bookmarkEnd w:id="0"/>
     </w:p>
     <w:p>
       <w:r>
-        <w:t xml:space="preserve">At point 1 and point 3, the eigenvalues are both negative, which means they </w:t>
-      </w:r>
-      <w:bookmarkStart w:id="0" w:name="_GoBack"/>
-      <w:bookmarkEnd w:id="0"/>
-      <w:r>
-        <w:t xml:space="preserve">are stable equilibrium points. At point 2, there is one positive eigenvalue, which means it is an unstable equilibrium. </w:t>
-      </w:r>
-      <w:r>
-        <w:t xml:space="preserve"> </w:t>
+        <w:t>*</w:t>
+      </w:r>
+      <w:proofErr w:type="gramStart"/>
+      <w:r>
+        <w:t>note:</w:t>
+      </w:r>
+      <w:proofErr w:type="gramEnd"/>
+      <w:r>
+        <w:t xml:space="preserve"> I have the </w:t>
+      </w:r>
+      <w:proofErr w:type="spellStart"/>
+      <w:r>
+        <w:t>ode_uv</w:t>
+      </w:r>
+      <w:proofErr w:type="spellEnd"/>
+      <w:r>
+        <w:t xml:space="preserve"> function but saved it on the lab computer + can’t access it before I turn it in. I can turn this in later/email it to you if it is necessary—please let me know! </w:t>
       </w:r>
     </w:p>
     <w:p>
-      <w:r>
-        <w:t xml:space="preserve"> </w:t>
-      </w:r>
+      <w:pPr>
+        <w:pStyle w:val="Heading2"/>
+      </w:pPr>
+      <w:bookmarkStart w:id="1" w:name="_Toc6984468"/>
+      <w:r>
+        <w:t>Lab 3: Non-linear systems</w:t>
+      </w:r>
+      <w:bookmarkEnd w:id="1"/>
     </w:p>
     <w:p>
       <w:r>
-        <w:t>Question 2: Phase Plane Analysis</w:t>
+        <w:t>Samantha Sun BIOEN 585 20190417</w:t>
       </w:r>
     </w:p>
     <w:p>
-      <w:r>
-        <w:t xml:space="preserve">Question 3: Bifurcation Analysis </w:t>
+      <w:pPr>
+        <w:pStyle w:val="MATLABCode"/>
+        <w:rPr>
+          <w:color w:val="000000"/>
+        </w:rPr>
+      </w:pPr>
+      <w:r>
+        <w:rPr>
+          <w:rFonts w:hint="eastAsia"/>
+        </w:rPr>
+        <w:t>clear</w:t>
+      </w:r>
+      <w:r>
+        <w:t xml:space="preserve"> </w:t>
+      </w:r>
+      <w:r>
+        <w:rPr>
+          <w:color w:val="800000"/>
+        </w:rPr>
+        <w:t>all</w:t>
+      </w:r>
+      <w:r>
+        <w:rPr>
+          <w:color w:val="000000"/>
+        </w:rPr>
+        <w:t xml:space="preserve">; close </w:t>
+      </w:r>
+      <w:r>
+        <w:rPr>
+          <w:color w:val="800000"/>
+        </w:rPr>
+        <w:t>all</w:t>
+      </w:r>
+      <w:r>
+        <w:rPr>
+          <w:color w:val="000000"/>
+        </w:rPr>
+        <w:t>; clc</w:t>
+      </w:r>
+      <w:r>
+        <w:rPr>
+          <w:color w:val="000000"/>
+        </w:rPr>
+        <w:br/>
+        <w:t>plotOn = 0;</w:t>
       </w:r>
     </w:p>
     <w:p>
-      <w:r>
-        <w:t>Question 4: Model Building</w:t>
+      <w:pPr>
+        <w:pStyle w:val="Heading2"/>
+      </w:pPr>
+      <w:bookmarkStart w:id="2" w:name="_Toc6984469"/>
+      <w:r>
+        <w:t>Question 1: Stability Analysis</w:t>
+      </w:r>
+      <w:bookmarkEnd w:id="2"/>
+    </w:p>
+    <w:p>
+      <w:pPr>
+        <w:pStyle w:val="MATLABCode"/>
+        <w:rPr>
+          <w:color w:val="000000"/>
+        </w:rPr>
+      </w:pPr>
+      <w:r>
+        <w:rPr>
+          <w:color w:val="008000"/>
+        </w:rPr>
+        <w:t>% solve for nullclines + equilibrium points - plot on phase plane plot</w:t>
+      </w:r>
+      <w:r>
+        <w:rPr>
+          <w:color w:val="000000"/>
+        </w:rPr>
+        <w:br/>
+        <w:t>a1 = 3.5;</w:t>
+      </w:r>
+      <w:r>
+        <w:rPr>
+          <w:color w:val="000000"/>
+        </w:rPr>
+        <w:br/>
+        <w:t>a2 = 4;</w:t>
+      </w:r>
+      <w:r>
+        <w:rPr>
+          <w:color w:val="000000"/>
+        </w:rPr>
+        <w:br/>
+        <w:t>beta = 2;</w:t>
+      </w:r>
+      <w:r>
+        <w:rPr>
+          <w:color w:val="000000"/>
+        </w:rPr>
+        <w:br/>
+      </w:r>
+      <w:r>
+        <w:rPr>
+          <w:color w:val="000000"/>
+        </w:rPr>
+        <w:br/>
+      </w:r>
+      <w:r>
+        <w:rPr>
+          <w:color w:val="008000"/>
+        </w:rPr>
+        <w:t>% polynomial eqn - solving for u, v</w:t>
+      </w:r>
+      <w:r>
+        <w:rPr>
+          <w:color w:val="000000"/>
+        </w:rPr>
+        <w:br/>
+        <w:t xml:space="preserve">u_co = [2, -2*a1, 4, -4*a1, 2*(a2^2+1), -2*a1];   </w:t>
+      </w:r>
+      <w:r>
+        <w:rPr>
+          <w:color w:val="008000"/>
+        </w:rPr>
+        <w:t>% polynomial coefficients (found analytically)</w:t>
+      </w:r>
+      <w:r>
+        <w:rPr>
+          <w:color w:val="000000"/>
+        </w:rPr>
+        <w:br/>
+        <w:t>null_u = roots(u_co);</w:t>
+      </w:r>
+      <w:r>
+        <w:rPr>
+          <w:color w:val="000000"/>
+        </w:rPr>
+        <w:br/>
+        <w:t>null_u = null_u (null_u &gt; 0);</w:t>
+      </w:r>
+      <w:r>
+        <w:rPr>
+          <w:color w:val="000000"/>
+        </w:rPr>
+        <w:br/>
+        <w:t>null_v = a2 ./ (1 + null_u.^2);</w:t>
+      </w:r>
+      <w:r>
+        <w:rPr>
+          <w:color w:val="000000"/>
+        </w:rPr>
+        <w:br/>
+      </w:r>
+      <w:r>
+        <w:rPr>
+          <w:color w:val="000000"/>
+        </w:rPr>
+        <w:br/>
+      </w:r>
+      <w:r>
+        <w:rPr>
+          <w:color w:val="008000"/>
+        </w:rPr>
+        <w:t>% plotting polynomial</w:t>
+      </w:r>
+      <w:r>
+        <w:rPr>
+          <w:color w:val="000000"/>
+        </w:rPr>
+        <w:br/>
+        <w:t>u = 0:0.01:5;</w:t>
+      </w:r>
+      <w:r>
+        <w:rPr>
+          <w:color w:val="000000"/>
+        </w:rPr>
+        <w:br/>
+        <w:t>v = 0:0.01:5;</w:t>
+      </w:r>
+      <w:r>
+        <w:rPr>
+          <w:color w:val="000000"/>
+        </w:rPr>
+        <w:br/>
+        <w:t>u_null = a1./(1+v.^2);</w:t>
+      </w:r>
+      <w:r>
+        <w:rPr>
+          <w:color w:val="000000"/>
+        </w:rPr>
+        <w:br/>
+        <w:t>v_null = a2./(1+u.^2);</w:t>
+      </w:r>
+      <w:r>
+        <w:rPr>
+          <w:color w:val="000000"/>
+        </w:rPr>
+        <w:br/>
+      </w:r>
+      <w:r>
+        <w:rPr>
+          <w:color w:val="000000"/>
+        </w:rPr>
+        <w:br/>
+        <w:t>figure;</w:t>
+      </w:r>
+      <w:r>
+        <w:rPr>
+          <w:color w:val="000000"/>
+        </w:rPr>
+        <w:br/>
+        <w:t>plot(u,v_null)</w:t>
+      </w:r>
+      <w:r>
+        <w:rPr>
+          <w:color w:val="000000"/>
+        </w:rPr>
+        <w:br/>
+        <w:t xml:space="preserve">hold </w:t>
+      </w:r>
+      <w:r>
+        <w:rPr>
+          <w:color w:val="800000"/>
+        </w:rPr>
+        <w:t>on</w:t>
+      </w:r>
+      <w:r>
+        <w:rPr>
+          <w:color w:val="000000"/>
+        </w:rPr>
+        <w:br/>
+        <w:t>plot(u_null,v)</w:t>
+      </w:r>
+      <w:r>
+        <w:rPr>
+          <w:color w:val="000000"/>
+        </w:rPr>
+        <w:br/>
+        <w:t xml:space="preserve">plot(null_u, null_v, </w:t>
+      </w:r>
+      <w:r>
+        <w:rPr>
+          <w:color w:val="800000"/>
+        </w:rPr>
+        <w:t>'o'</w:t>
+      </w:r>
+      <w:r>
+        <w:rPr>
+          <w:color w:val="000000"/>
+        </w:rPr>
+        <w:t>)</w:t>
+      </w:r>
+      <w:r>
+        <w:rPr>
+          <w:color w:val="000000"/>
+        </w:rPr>
+        <w:br/>
+        <w:t>xlabel(</w:t>
+      </w:r>
+      <w:r>
+        <w:rPr>
+          <w:color w:val="800000"/>
+        </w:rPr>
+        <w:t>'u'</w:t>
+      </w:r>
+      <w:r>
+        <w:rPr>
+          <w:color w:val="000000"/>
+        </w:rPr>
+        <w:t>)</w:t>
+      </w:r>
+      <w:r>
+        <w:rPr>
+          <w:color w:val="000000"/>
+        </w:rPr>
+        <w:br/>
+        <w:t>ylabel(</w:t>
+      </w:r>
+      <w:r>
+        <w:rPr>
+          <w:color w:val="800000"/>
+        </w:rPr>
+        <w:t>'v'</w:t>
+      </w:r>
+      <w:r>
+        <w:rPr>
+          <w:color w:val="000000"/>
+        </w:rPr>
+        <w:t>)</w:t>
+      </w:r>
+      <w:r>
+        <w:rPr>
+          <w:color w:val="000000"/>
+        </w:rPr>
+        <w:br/>
+        <w:t>xlim([0 5])</w:t>
+      </w:r>
+      <w:r>
+        <w:rPr>
+          <w:color w:val="000000"/>
+        </w:rPr>
+        <w:br/>
+        <w:t>ylim([0 5])</w:t>
+      </w:r>
+      <w:r>
+        <w:rPr>
+          <w:color w:val="000000"/>
+        </w:rPr>
+        <w:br/>
+        <w:t>title(</w:t>
+      </w:r>
+      <w:r>
+        <w:rPr>
+          <w:color w:val="800000"/>
+        </w:rPr>
+        <w:t>'Phase Plane Plot of u, v, nullclines + equilibrium points'</w:t>
+      </w:r>
+      <w:r>
+        <w:rPr>
+          <w:color w:val="000000"/>
+        </w:rPr>
+        <w:t>)</w:t>
+      </w:r>
+      <w:r>
+        <w:rPr>
+          <w:color w:val="000000"/>
+        </w:rPr>
+        <w:br/>
+      </w:r>
+      <w:r>
+        <w:rPr>
+          <w:color w:val="000000"/>
+        </w:rPr>
+        <w:br/>
+      </w:r>
+      <w:r>
+        <w:rPr>
+          <w:color w:val="008000"/>
+        </w:rPr>
+        <w:t>% stability analysis - get eigenvalues @ each eq point</w:t>
+      </w:r>
+      <w:r>
+        <w:rPr>
+          <w:color w:val="000000"/>
+        </w:rPr>
+        <w:br/>
+        <w:t>J1 = [-1, -2*null_v(1)*a1/((1+null_v(1)^2)^2);</w:t>
+      </w:r>
+      <w:r>
+        <w:rPr>
+          <w:color w:val="000000"/>
+        </w:rPr>
+        <w:br/>
+        <w:t xml:space="preserve">        -2*null_u(1)*a2/((1+null_u(1)^2)^2), -1];</w:t>
+      </w:r>
+      <w:r>
+        <w:rPr>
+          <w:color w:val="000000"/>
+        </w:rPr>
+        <w:br/>
+        <w:t>[V1,D1] = eig(J1);</w:t>
+      </w:r>
+      <w:r>
+        <w:rPr>
+          <w:color w:val="000000"/>
+        </w:rPr>
+        <w:br/>
+      </w:r>
+      <w:r>
+        <w:rPr>
+          <w:color w:val="000000"/>
+        </w:rPr>
+        <w:br/>
+        <w:t>J2 = [-1, -2*null_v(2)*a1/(1+null_v(2)^2)^2;</w:t>
+      </w:r>
+      <w:r>
+        <w:rPr>
+          <w:color w:val="000000"/>
+        </w:rPr>
+        <w:br/>
+        <w:t xml:space="preserve">    -2*null_u(2)*a2/(1+null_u(2)^2)^2, -1];</w:t>
+      </w:r>
+      <w:r>
+        <w:rPr>
+          <w:color w:val="000000"/>
+        </w:rPr>
+        <w:br/>
+        <w:t>[V2,D2] = eig(J2);</w:t>
+      </w:r>
+      <w:r>
+        <w:rPr>
+          <w:color w:val="000000"/>
+        </w:rPr>
+        <w:br/>
+      </w:r>
+      <w:r>
+        <w:rPr>
+          <w:color w:val="000000"/>
+        </w:rPr>
+        <w:br/>
+        <w:t>J3 = [-1, -2*null_v(3)*a1/(1+null_v(3)^2)^2;</w:t>
+      </w:r>
+      <w:r>
+        <w:rPr>
+          <w:color w:val="000000"/>
+        </w:rPr>
+        <w:br/>
+      </w:r>
+      <w:r>
+        <w:rPr>
+          <w:color w:val="000000"/>
+        </w:rPr>
+        <w:lastRenderedPageBreak/>
+        <w:t xml:space="preserve">    -2*null_u(3)*a2/(1+null_u(3)^2)^2, -1];</w:t>
+      </w:r>
+      <w:r>
+        <w:rPr>
+          <w:color w:val="000000"/>
+        </w:rPr>
+        <w:br/>
+        <w:t>[V3,D3] = eig(J3);</w:t>
+      </w:r>
+    </w:p>
+    <w:p>
+      <w:pPr>
+        <w:pStyle w:val="Heading2"/>
+      </w:pPr>
+      <w:bookmarkStart w:id="3" w:name="_Toc6984470"/>
+      <w:r>
+        <w:t>Question 2: Phase Plane Analysis</w:t>
+      </w:r>
+      <w:bookmarkEnd w:id="3"/>
+    </w:p>
+    <w:p>
+      <w:pPr>
+        <w:pStyle w:val="MATLABCode"/>
+        <w:rPr>
+          <w:color w:val="000000"/>
+        </w:rPr>
+      </w:pPr>
+      <w:r>
+        <w:t xml:space="preserve">clearvars </w:t>
+      </w:r>
+      <w:r>
+        <w:rPr>
+          <w:color w:val="800000"/>
+        </w:rPr>
+        <w:t>-except</w:t>
+      </w:r>
+      <w:r>
+        <w:rPr>
+          <w:color w:val="000000"/>
+        </w:rPr>
+        <w:t xml:space="preserve"> </w:t>
+      </w:r>
+      <w:r>
+        <w:rPr>
+          <w:color w:val="800000"/>
+        </w:rPr>
+        <w:t>null_u</w:t>
+      </w:r>
+      <w:r>
+        <w:rPr>
+          <w:color w:val="000000"/>
+        </w:rPr>
+        <w:t xml:space="preserve"> </w:t>
+      </w:r>
+      <w:r>
+        <w:rPr>
+          <w:color w:val="800000"/>
+        </w:rPr>
+        <w:t>null_v</w:t>
+      </w:r>
+      <w:r>
+        <w:rPr>
+          <w:color w:val="000000"/>
+        </w:rPr>
+        <w:t xml:space="preserve"> </w:t>
+      </w:r>
+      <w:r>
+        <w:rPr>
+          <w:color w:val="800000"/>
+        </w:rPr>
+        <w:t>a1</w:t>
+      </w:r>
+      <w:r>
+        <w:rPr>
+          <w:color w:val="000000"/>
+        </w:rPr>
+        <w:t xml:space="preserve"> </w:t>
+      </w:r>
+      <w:r>
+        <w:rPr>
+          <w:color w:val="800000"/>
+        </w:rPr>
+        <w:t>a2</w:t>
+      </w:r>
+      <w:r>
+        <w:rPr>
+          <w:color w:val="000000"/>
+        </w:rPr>
+        <w:t xml:space="preserve"> </w:t>
+      </w:r>
+      <w:r>
+        <w:rPr>
+          <w:color w:val="800000"/>
+        </w:rPr>
+        <w:t>V1</w:t>
+      </w:r>
+      <w:r>
+        <w:rPr>
+          <w:color w:val="000000"/>
+        </w:rPr>
+        <w:t xml:space="preserve"> </w:t>
+      </w:r>
+      <w:r>
+        <w:rPr>
+          <w:color w:val="800000"/>
+        </w:rPr>
+        <w:t>D1</w:t>
+      </w:r>
+      <w:r>
+        <w:rPr>
+          <w:color w:val="000000"/>
+        </w:rPr>
+        <w:t xml:space="preserve"> </w:t>
+      </w:r>
+      <w:r>
+        <w:rPr>
+          <w:color w:val="800000"/>
+        </w:rPr>
+        <w:t>V2</w:t>
+      </w:r>
+      <w:r>
+        <w:rPr>
+          <w:color w:val="000000"/>
+        </w:rPr>
+        <w:t xml:space="preserve"> </w:t>
+      </w:r>
+      <w:r>
+        <w:rPr>
+          <w:color w:val="800000"/>
+        </w:rPr>
+        <w:t>D2</w:t>
+      </w:r>
+      <w:r>
+        <w:rPr>
+          <w:color w:val="000000"/>
+        </w:rPr>
+        <w:t xml:space="preserve"> </w:t>
+      </w:r>
+      <w:r>
+        <w:rPr>
+          <w:color w:val="800000"/>
+        </w:rPr>
+        <w:t>V3</w:t>
+      </w:r>
+      <w:r>
+        <w:rPr>
+          <w:color w:val="000000"/>
+        </w:rPr>
+        <w:t xml:space="preserve"> </w:t>
+      </w:r>
+      <w:r>
+        <w:rPr>
+          <w:color w:val="800000"/>
+        </w:rPr>
+        <w:t>D3</w:t>
+      </w:r>
+      <w:r>
+        <w:rPr>
+          <w:color w:val="000000"/>
+        </w:rPr>
+        <w:br/>
+      </w:r>
+      <w:r>
+        <w:rPr>
+          <w:color w:val="000000"/>
+        </w:rPr>
+        <w:br/>
+      </w:r>
+      <w:r>
+        <w:rPr>
+          <w:color w:val="008000"/>
+        </w:rPr>
+        <w:t>% define eq points</w:t>
+      </w:r>
+      <w:r>
+        <w:rPr>
+          <w:color w:val="000000"/>
+        </w:rPr>
+        <w:br/>
+        <w:t>eq1 = [null_u(1), null_v(1)];</w:t>
+      </w:r>
+      <w:r>
+        <w:rPr>
+          <w:color w:val="000000"/>
+        </w:rPr>
+        <w:br/>
+        <w:t>eq2 = [null_u(2), null_v(2)];</w:t>
+      </w:r>
+      <w:r>
+        <w:rPr>
+          <w:color w:val="000000"/>
+        </w:rPr>
+        <w:br/>
+        <w:t>eq3 = [null_u(3), null_v(3)];</w:t>
+      </w:r>
+      <w:r>
+        <w:rPr>
+          <w:color w:val="000000"/>
+        </w:rPr>
+        <w:br/>
+      </w:r>
+      <w:r>
+        <w:rPr>
+          <w:color w:val="000000"/>
+        </w:rPr>
+        <w:br/>
+      </w:r>
+      <w:r>
+        <w:rPr>
+          <w:color w:val="008000"/>
+        </w:rPr>
+        <w:t>% solve trajectories for array of initial conditions</w:t>
+      </w:r>
+      <w:r>
+        <w:rPr>
+          <w:color w:val="000000"/>
+        </w:rPr>
+        <w:br/>
+      </w:r>
+      <w:r>
+        <w:rPr>
+          <w:color w:val="000000"/>
+        </w:rPr>
+        <w:br/>
+      </w:r>
+      <w:r>
+        <w:rPr>
+          <w:color w:val="008000"/>
+        </w:rPr>
+        <w:t>% real-time plotting magic</w:t>
+      </w:r>
+      <w:r>
+        <w:rPr>
+          <w:color w:val="000000"/>
+        </w:rPr>
+        <w:br/>
+        <w:t>figure;</w:t>
+      </w:r>
+      <w:r>
+        <w:rPr>
+          <w:color w:val="000000"/>
+        </w:rPr>
+        <w:br/>
+        <w:t xml:space="preserve">plot(null_u, null_v, </w:t>
+      </w:r>
+      <w:r>
+        <w:rPr>
+          <w:color w:val="800000"/>
+        </w:rPr>
+        <w:t>'o'</w:t>
+      </w:r>
+      <w:r>
+        <w:rPr>
+          <w:color w:val="000000"/>
+        </w:rPr>
+        <w:t>)</w:t>
+      </w:r>
+      <w:r>
+        <w:rPr>
+          <w:color w:val="000000"/>
+        </w:rPr>
+        <w:br/>
+        <w:t xml:space="preserve">hold </w:t>
+      </w:r>
+      <w:r>
+        <w:rPr>
+          <w:color w:val="800000"/>
+        </w:rPr>
+        <w:t>on</w:t>
+      </w:r>
+      <w:r>
+        <w:rPr>
+          <w:color w:val="000000"/>
+        </w:rPr>
+        <w:br/>
+        <w:t>xlabel(</w:t>
+      </w:r>
+      <w:r>
+        <w:rPr>
+          <w:color w:val="800000"/>
+        </w:rPr>
+        <w:t>'u'</w:t>
+      </w:r>
+      <w:r>
+        <w:rPr>
+          <w:color w:val="000000"/>
+        </w:rPr>
+        <w:t>)</w:t>
+      </w:r>
+      <w:r>
+        <w:rPr>
+          <w:color w:val="000000"/>
+        </w:rPr>
+        <w:br/>
+        <w:t>ylabel(</w:t>
+      </w:r>
+      <w:r>
+        <w:rPr>
+          <w:color w:val="800000"/>
+        </w:rPr>
+        <w:t>'v'</w:t>
+      </w:r>
+      <w:r>
+        <w:rPr>
+          <w:color w:val="000000"/>
+        </w:rPr>
+        <w:t>)</w:t>
+      </w:r>
+      <w:r>
+        <w:rPr>
+          <w:color w:val="000000"/>
+        </w:rPr>
+        <w:br/>
+        <w:t>xlim([0 5])</w:t>
+      </w:r>
+      <w:r>
+        <w:rPr>
+          <w:color w:val="000000"/>
+        </w:rPr>
+        <w:br/>
+        <w:t>ylim([0 5])</w:t>
+      </w:r>
+      <w:r>
+        <w:rPr>
+          <w:color w:val="000000"/>
+        </w:rPr>
+        <w:br/>
+        <w:t>title(</w:t>
+      </w:r>
+      <w:r>
+        <w:rPr>
+          <w:color w:val="800000"/>
+        </w:rPr>
+        <w:t>'Phase Plane Plot of u, v trajectories'</w:t>
+      </w:r>
+      <w:r>
+        <w:rPr>
+          <w:color w:val="000000"/>
+        </w:rPr>
+        <w:t>)</w:t>
+      </w:r>
+      <w:r>
+        <w:rPr>
+          <w:color w:val="000000"/>
+        </w:rPr>
+        <w:br/>
+      </w:r>
+      <w:r>
+        <w:rPr>
+          <w:color w:val="000000"/>
+        </w:rPr>
+        <w:br/>
+        <w:t>tspan = [0 50];</w:t>
+      </w:r>
+      <w:r>
+        <w:rPr>
+          <w:color w:val="000000"/>
+        </w:rPr>
+        <w:br/>
+      </w:r>
+      <w:r>
+        <w:rPr>
+          <w:color w:val="0000FF"/>
+        </w:rPr>
+        <w:t>for</w:t>
+      </w:r>
+      <w:r>
+        <w:rPr>
+          <w:color w:val="000000"/>
+        </w:rPr>
+        <w:t xml:space="preserve"> i = 0:5</w:t>
+      </w:r>
+      <w:r>
+        <w:rPr>
+          <w:color w:val="000000"/>
+        </w:rPr>
+        <w:br/>
+        <w:t xml:space="preserve">    u0 = i;</w:t>
+      </w:r>
+      <w:r>
+        <w:rPr>
+          <w:color w:val="000000"/>
+        </w:rPr>
+        <w:br/>
+        <w:t xml:space="preserve">    </w:t>
+      </w:r>
+      <w:r>
+        <w:rPr>
+          <w:color w:val="0000FF"/>
+        </w:rPr>
+        <w:t>for</w:t>
+      </w:r>
+      <w:r>
+        <w:rPr>
+          <w:color w:val="000000"/>
+        </w:rPr>
+        <w:t xml:space="preserve"> j = 0:5</w:t>
+      </w:r>
+      <w:r>
+        <w:rPr>
+          <w:color w:val="000000"/>
+        </w:rPr>
+        <w:br/>
+        <w:t xml:space="preserve">        v0 = j;</w:t>
+      </w:r>
+      <w:r>
+        <w:rPr>
+          <w:color w:val="000000"/>
+        </w:rPr>
+        <w:br/>
+        <w:t xml:space="preserve">        [t,y] = ode45(@ode_uv,tspan,[u0 v0]);</w:t>
+      </w:r>
+      <w:r>
+        <w:rPr>
+          <w:color w:val="000000"/>
+        </w:rPr>
+        <w:br/>
+        <w:t xml:space="preserve">        u = y(:,1);</w:t>
+      </w:r>
+      <w:r>
+        <w:rPr>
+          <w:color w:val="000000"/>
+        </w:rPr>
+        <w:br/>
+        <w:t xml:space="preserve">        v = y(:,2);</w:t>
+      </w:r>
+      <w:r>
+        <w:rPr>
+          <w:color w:val="000000"/>
+        </w:rPr>
+        <w:br/>
+      </w:r>
+      <w:r>
+        <w:rPr>
+          <w:color w:val="000000"/>
+        </w:rPr>
+        <w:br/>
+        <w:t xml:space="preserve">        </w:t>
+      </w:r>
+      <w:r>
+        <w:rPr>
+          <w:color w:val="008000"/>
+        </w:rPr>
+        <w:t>% colors + add to plot</w:t>
+      </w:r>
+      <w:r>
+        <w:rPr>
+          <w:color w:val="000000"/>
+        </w:rPr>
+        <w:br/>
+        <w:t xml:space="preserve">        </w:t>
+      </w:r>
+      <w:r>
+        <w:rPr>
+          <w:color w:val="0000FF"/>
+        </w:rPr>
+        <w:t>if</w:t>
+      </w:r>
+      <w:r>
+        <w:rPr>
+          <w:color w:val="000000"/>
+        </w:rPr>
+        <w:t xml:space="preserve"> [round(u(end),2), round(v(end),2)] == round(eq1,2)</w:t>
+      </w:r>
+      <w:r>
+        <w:rPr>
+          <w:color w:val="000000"/>
+        </w:rPr>
+        <w:br/>
+        <w:t xml:space="preserve">            plot(u,v,</w:t>
+      </w:r>
+      <w:r>
+        <w:rPr>
+          <w:color w:val="800000"/>
+        </w:rPr>
+        <w:t>'Color'</w:t>
+      </w:r>
+      <w:r>
+        <w:rPr>
+          <w:color w:val="000000"/>
+        </w:rPr>
+        <w:t>,</w:t>
+      </w:r>
+      <w:r>
+        <w:rPr>
+          <w:color w:val="800000"/>
+        </w:rPr>
+        <w:t>'[0.929 0.694 0.098]'</w:t>
+      </w:r>
+      <w:r>
+        <w:rPr>
+          <w:color w:val="000000"/>
+        </w:rPr>
+        <w:t xml:space="preserve">) </w:t>
+      </w:r>
+      <w:r>
+        <w:rPr>
+          <w:color w:val="008000"/>
+        </w:rPr>
+        <w:t>% gold</w:t>
+      </w:r>
+      <w:r>
+        <w:rPr>
+          <w:color w:val="000000"/>
+        </w:rPr>
+        <w:br/>
+        <w:t xml:space="preserve">        </w:t>
+      </w:r>
+      <w:r>
+        <w:rPr>
+          <w:color w:val="0000FF"/>
+        </w:rPr>
+        <w:t>end</w:t>
+      </w:r>
+      <w:r>
+        <w:rPr>
+          <w:color w:val="000000"/>
+        </w:rPr>
+        <w:br/>
+      </w:r>
+      <w:r>
+        <w:rPr>
+          <w:color w:val="000000"/>
+        </w:rPr>
+        <w:br/>
+        <w:t xml:space="preserve">        </w:t>
+      </w:r>
+      <w:r>
+        <w:rPr>
+          <w:color w:val="0000FF"/>
+        </w:rPr>
+        <w:t>if</w:t>
+      </w:r>
+      <w:r>
+        <w:rPr>
+          <w:color w:val="000000"/>
+        </w:rPr>
+        <w:t xml:space="preserve"> [round(u(end),2),round(v(end),2)] == round(eq2,2)</w:t>
+      </w:r>
+      <w:r>
+        <w:rPr>
+          <w:color w:val="000000"/>
+        </w:rPr>
+        <w:br/>
+        <w:t xml:space="preserve">            plot(u,v,</w:t>
+      </w:r>
+      <w:r>
+        <w:rPr>
+          <w:color w:val="800000"/>
+        </w:rPr>
+        <w:t>'c'</w:t>
+      </w:r>
+      <w:r>
+        <w:rPr>
+          <w:color w:val="000000"/>
+        </w:rPr>
+        <w:t xml:space="preserve">) </w:t>
+      </w:r>
+      <w:r>
+        <w:rPr>
+          <w:color w:val="008000"/>
+        </w:rPr>
+        <w:t>% cyan</w:t>
+      </w:r>
+      <w:r>
+        <w:rPr>
+          <w:color w:val="000000"/>
+        </w:rPr>
+        <w:br/>
+        <w:t xml:space="preserve">        </w:t>
+      </w:r>
+      <w:r>
+        <w:rPr>
+          <w:color w:val="0000FF"/>
+        </w:rPr>
+        <w:t>end</w:t>
+      </w:r>
+      <w:r>
+        <w:rPr>
+          <w:color w:val="000000"/>
+        </w:rPr>
+        <w:br/>
+      </w:r>
+      <w:r>
+        <w:rPr>
+          <w:color w:val="000000"/>
+        </w:rPr>
+        <w:br/>
+        <w:t xml:space="preserve">        </w:t>
+      </w:r>
+      <w:r>
+        <w:rPr>
+          <w:color w:val="0000FF"/>
+        </w:rPr>
+        <w:t>if</w:t>
+      </w:r>
+      <w:r>
+        <w:rPr>
+          <w:color w:val="000000"/>
+        </w:rPr>
+        <w:t xml:space="preserve"> [round(u(end),2),round(v(end),2)] == round(eq3,2)</w:t>
+      </w:r>
+      <w:r>
+        <w:rPr>
+          <w:color w:val="000000"/>
+        </w:rPr>
+        <w:br/>
+        <w:t xml:space="preserve">            plot(u,v,</w:t>
+      </w:r>
+      <w:r>
+        <w:rPr>
+          <w:color w:val="800000"/>
+        </w:rPr>
+        <w:t>'Color'</w:t>
+      </w:r>
+      <w:r>
+        <w:rPr>
+          <w:color w:val="000000"/>
+        </w:rPr>
+        <w:t>,</w:t>
+      </w:r>
+      <w:r>
+        <w:rPr>
+          <w:color w:val="800000"/>
+        </w:rPr>
+        <w:t>'[0.494 0.184 0.556]'</w:t>
+      </w:r>
+      <w:r>
+        <w:rPr>
+          <w:color w:val="000000"/>
+        </w:rPr>
+        <w:t xml:space="preserve">) </w:t>
+      </w:r>
+      <w:r>
+        <w:rPr>
+          <w:color w:val="008000"/>
+        </w:rPr>
+        <w:t>% PURPLE</w:t>
+      </w:r>
+      <w:r>
+        <w:rPr>
+          <w:color w:val="000000"/>
+        </w:rPr>
+        <w:br/>
+        <w:t xml:space="preserve">        </w:t>
+      </w:r>
+      <w:r>
+        <w:rPr>
+          <w:color w:val="0000FF"/>
+        </w:rPr>
+        <w:t>end</w:t>
+      </w:r>
+      <w:r>
+        <w:rPr>
+          <w:color w:val="000000"/>
+        </w:rPr>
+        <w:br/>
+        <w:t xml:space="preserve">        </w:t>
+      </w:r>
+      <w:r>
+        <w:rPr>
+          <w:color w:val="008000"/>
+        </w:rPr>
+        <w:t>%pause(0.1)</w:t>
+      </w:r>
+      <w:r>
+        <w:rPr>
+          <w:color w:val="000000"/>
+        </w:rPr>
+        <w:br/>
+      </w:r>
+      <w:r>
+        <w:rPr>
+          <w:color w:val="000000"/>
+        </w:rPr>
+        <w:br/>
+        <w:t xml:space="preserve">    </w:t>
+      </w:r>
+      <w:r>
+        <w:rPr>
+          <w:color w:val="0000FF"/>
+        </w:rPr>
+        <w:t>end</w:t>
+      </w:r>
+      <w:r>
+        <w:rPr>
+          <w:color w:val="000000"/>
+        </w:rPr>
+        <w:br/>
+      </w:r>
+      <w:r>
+        <w:rPr>
+          <w:color w:val="0000FF"/>
+        </w:rPr>
+        <w:t>end</w:t>
+      </w:r>
+      <w:r>
+        <w:rPr>
+          <w:color w:val="000000"/>
+        </w:rPr>
+        <w:br/>
+      </w:r>
+      <w:r>
+        <w:rPr>
+          <w:color w:val="000000"/>
+        </w:rPr>
+        <w:br/>
+      </w:r>
+      <w:r>
+        <w:rPr>
+          <w:color w:val="008000"/>
+        </w:rPr>
+        <w:t>% plotting eigenvalues + eigenvectors (EXTRA CREDIT)</w:t>
+      </w:r>
+      <w:r>
+        <w:rPr>
+          <w:color w:val="000000"/>
+        </w:rPr>
+        <w:br/>
+      </w:r>
+      <w:r>
+        <w:rPr>
+          <w:color w:val="008000"/>
+        </w:rPr>
+        <w:t>% line centered @ each EQ point, length of eigenvalue + direction</w:t>
+      </w:r>
+      <w:r>
+        <w:rPr>
+          <w:color w:val="000000"/>
+        </w:rPr>
+        <w:br/>
+      </w:r>
+      <w:r>
+        <w:rPr>
+          <w:color w:val="008000"/>
+        </w:rPr>
+        <w:t>% of eigenvector</w:t>
+      </w:r>
+      <w:r>
+        <w:rPr>
+          <w:color w:val="000000"/>
+        </w:rPr>
+        <w:br/>
+      </w:r>
+      <w:r>
+        <w:rPr>
+          <w:color w:val="008000"/>
+        </w:rPr>
+        <w:lastRenderedPageBreak/>
+        <w:t>% color black or red depending on sign of eigenvalue</w:t>
+      </w:r>
+      <w:r>
+        <w:rPr>
+          <w:color w:val="000000"/>
+        </w:rPr>
+        <w:br/>
+      </w:r>
+      <w:r>
+        <w:rPr>
+          <w:color w:val="008000"/>
+        </w:rPr>
+        <w:t>% black = pos, red = neg</w:t>
+      </w:r>
+      <w:r>
+        <w:rPr>
+          <w:color w:val="000000"/>
+        </w:rPr>
+        <w:br/>
+        <w:t>Ds = [diag(D1); diag(D2); diag(D3)];</w:t>
+      </w:r>
+      <w:r>
+        <w:rPr>
+          <w:color w:val="000000"/>
+        </w:rPr>
+        <w:br/>
+        <w:t>EQs = [eq1; eq2; eq3];</w:t>
+      </w:r>
+      <w:r>
+        <w:rPr>
+          <w:color w:val="000000"/>
+        </w:rPr>
+        <w:br/>
+        <w:t>Vs = [V1; V2; V3];</w:t>
+      </w:r>
+      <w:r>
+        <w:rPr>
+          <w:color w:val="000000"/>
+        </w:rPr>
+        <w:br/>
+      </w:r>
+      <w:r>
+        <w:rPr>
+          <w:color w:val="000000"/>
+        </w:rPr>
+        <w:br/>
+      </w:r>
+      <w:r>
+        <w:rPr>
+          <w:color w:val="0000FF"/>
+        </w:rPr>
+        <w:t>for</w:t>
+      </w:r>
+      <w:r>
+        <w:rPr>
+          <w:color w:val="000000"/>
+        </w:rPr>
+        <w:t xml:space="preserve"> idx = 1:3</w:t>
+      </w:r>
+      <w:r>
+        <w:rPr>
+          <w:color w:val="000000"/>
+        </w:rPr>
+        <w:br/>
+        <w:t xml:space="preserve">    D = Ds(2*idx-1:2*idx);</w:t>
+      </w:r>
+      <w:r>
+        <w:rPr>
+          <w:color w:val="000000"/>
+        </w:rPr>
+        <w:br/>
+        <w:t xml:space="preserve">    eq = EQs(idx,:);</w:t>
+      </w:r>
+      <w:r>
+        <w:rPr>
+          <w:color w:val="000000"/>
+        </w:rPr>
+        <w:br/>
+        <w:t xml:space="preserve">    V = Vs(2*idx-1:2*idx,:);</w:t>
+      </w:r>
+      <w:r>
+        <w:rPr>
+          <w:color w:val="000000"/>
+        </w:rPr>
+        <w:br/>
+        <w:t xml:space="preserve">    x_eq1 = [eq(1) - V(1,1)*sqrt(2)*D(1),eq(1) + V(1,1)*sqrt(2)*D(1)];</w:t>
+      </w:r>
+      <w:r>
+        <w:rPr>
+          <w:color w:val="000000"/>
+        </w:rPr>
+        <w:br/>
+        <w:t xml:space="preserve">    y_eq1 = [eq(2) - V(2,1)*sqrt(2)*D(1),eq(2) + V(2,1)*sqrt(2)*D(1)];</w:t>
+      </w:r>
+      <w:r>
+        <w:rPr>
+          <w:color w:val="000000"/>
+        </w:rPr>
+        <w:br/>
+        <w:t xml:space="preserve">    </w:t>
+      </w:r>
+      <w:r>
+        <w:rPr>
+          <w:color w:val="0000FF"/>
+        </w:rPr>
+        <w:t>if</w:t>
+      </w:r>
+      <w:r>
+        <w:rPr>
+          <w:color w:val="000000"/>
+        </w:rPr>
+        <w:t xml:space="preserve"> D(1) &gt; 0</w:t>
+      </w:r>
+      <w:r>
+        <w:rPr>
+          <w:color w:val="000000"/>
+        </w:rPr>
+        <w:br/>
+        <w:t xml:space="preserve">        plot(x_eq1,y_eq1,</w:t>
+      </w:r>
+      <w:r>
+        <w:rPr>
+          <w:color w:val="800000"/>
+        </w:rPr>
+        <w:t>'-k'</w:t>
+      </w:r>
+      <w:r>
+        <w:rPr>
+          <w:color w:val="000000"/>
+        </w:rPr>
+        <w:t>)</w:t>
+      </w:r>
+      <w:r>
+        <w:rPr>
+          <w:color w:val="000000"/>
+        </w:rPr>
+        <w:br/>
+        <w:t xml:space="preserve">    </w:t>
+      </w:r>
+      <w:r>
+        <w:rPr>
+          <w:color w:val="0000FF"/>
+        </w:rPr>
+        <w:t>else</w:t>
+      </w:r>
+      <w:r>
+        <w:rPr>
+          <w:color w:val="000000"/>
+        </w:rPr>
+        <w:br/>
+        <w:t xml:space="preserve">        plot(x_eq1,y_eq1,</w:t>
+      </w:r>
+      <w:r>
+        <w:rPr>
+          <w:color w:val="800000"/>
+        </w:rPr>
+        <w:t>'-r'</w:t>
+      </w:r>
+      <w:r>
+        <w:rPr>
+          <w:color w:val="000000"/>
+        </w:rPr>
+        <w:t>)</w:t>
+      </w:r>
+      <w:r>
+        <w:rPr>
+          <w:color w:val="000000"/>
+        </w:rPr>
+        <w:br/>
+        <w:t xml:space="preserve">    </w:t>
+      </w:r>
+      <w:r>
+        <w:rPr>
+          <w:color w:val="0000FF"/>
+        </w:rPr>
+        <w:t>end</w:t>
+      </w:r>
+      <w:r>
+        <w:rPr>
+          <w:color w:val="000000"/>
+        </w:rPr>
+        <w:br/>
+      </w:r>
+      <w:r>
+        <w:rPr>
+          <w:color w:val="000000"/>
+        </w:rPr>
+        <w:br/>
+        <w:t xml:space="preserve">    x_eq1b = [eq(1) - V(1,2)*sqrt(2)*D(2),eq(1) + V(1,2)*sqrt(2)*D(2)];</w:t>
+      </w:r>
+      <w:r>
+        <w:rPr>
+          <w:color w:val="000000"/>
+        </w:rPr>
+        <w:br/>
+        <w:t xml:space="preserve">    y_eq1b = [eq(2) - V(2,2)*sqrt(2)*D(2),eq(2) + V(2,2)*sqrt(2)*D(2)];</w:t>
+      </w:r>
+      <w:r>
+        <w:rPr>
+          <w:color w:val="000000"/>
+        </w:rPr>
+        <w:br/>
+        <w:t xml:space="preserve">    </w:t>
+      </w:r>
+      <w:r>
+        <w:rPr>
+          <w:color w:val="008000"/>
+        </w:rPr>
+        <w:t>% plot(x_eq1b,y_eq1b,'-r')</w:t>
+      </w:r>
+      <w:r>
+        <w:rPr>
+          <w:color w:val="000000"/>
+        </w:rPr>
+        <w:br/>
+      </w:r>
+      <w:r>
+        <w:rPr>
+          <w:color w:val="000000"/>
+        </w:rPr>
+        <w:br/>
+        <w:t xml:space="preserve">    </w:t>
+      </w:r>
+      <w:r>
+        <w:rPr>
+          <w:color w:val="0000FF"/>
+        </w:rPr>
+        <w:t>if</w:t>
+      </w:r>
+      <w:r>
+        <w:rPr>
+          <w:color w:val="000000"/>
+        </w:rPr>
+        <w:t xml:space="preserve"> D(2) &gt; 0</w:t>
+      </w:r>
+      <w:r>
+        <w:rPr>
+          <w:color w:val="000000"/>
+        </w:rPr>
+        <w:br/>
+        <w:t xml:space="preserve">        plot(x_eq1b,y_eq1b,</w:t>
+      </w:r>
+      <w:r>
+        <w:rPr>
+          <w:color w:val="800000"/>
+        </w:rPr>
+        <w:t>'-k'</w:t>
+      </w:r>
+      <w:r>
+        <w:rPr>
+          <w:color w:val="000000"/>
+        </w:rPr>
+        <w:t>)</w:t>
+      </w:r>
+      <w:r>
+        <w:rPr>
+          <w:color w:val="000000"/>
+        </w:rPr>
+        <w:br/>
+        <w:t xml:space="preserve">    </w:t>
+      </w:r>
+      <w:r>
+        <w:rPr>
+          <w:color w:val="0000FF"/>
+        </w:rPr>
+        <w:t>else</w:t>
+      </w:r>
+      <w:r>
+        <w:rPr>
+          <w:color w:val="000000"/>
+        </w:rPr>
+        <w:br/>
+        <w:t xml:space="preserve">        plot(x_eq1b,y_eq1b,</w:t>
+      </w:r>
+      <w:r>
+        <w:rPr>
+          <w:color w:val="800000"/>
+        </w:rPr>
+        <w:t>'-r'</w:t>
+      </w:r>
+      <w:r>
+        <w:rPr>
+          <w:color w:val="000000"/>
+        </w:rPr>
+        <w:t>)</w:t>
+      </w:r>
+      <w:r>
+        <w:rPr>
+          <w:color w:val="000000"/>
+        </w:rPr>
+        <w:br/>
+        <w:t xml:space="preserve">    </w:t>
+      </w:r>
+      <w:r>
+        <w:rPr>
+          <w:color w:val="0000FF"/>
+        </w:rPr>
+        <w:t>end</w:t>
+      </w:r>
+      <w:r>
+        <w:rPr>
+          <w:color w:val="000000"/>
+        </w:rPr>
+        <w:br/>
+      </w:r>
+      <w:r>
+        <w:rPr>
+          <w:color w:val="0000FF"/>
+        </w:rPr>
+        <w:t>end</w:t>
+      </w:r>
+    </w:p>
+    <w:p>
+      <w:pPr>
+        <w:pStyle w:val="Heading2"/>
+      </w:pPr>
+      <w:bookmarkStart w:id="4" w:name="_Toc6984471"/>
+      <w:r>
+        <w:t>Question 3: Bifurcation Analysis</w:t>
+      </w:r>
+      <w:bookmarkEnd w:id="4"/>
+    </w:p>
+    <w:p>
+      <w:r>
+        <w:t>reproduce Gardner Fig 2, panels a, b, c</w:t>
+      </w:r>
+    </w:p>
+    <w:p>
+      <w:pPr>
+        <w:pStyle w:val="MATLABCode"/>
+        <w:rPr>
+          <w:color w:val="000000"/>
+        </w:rPr>
+      </w:pPr>
+      <w:r>
+        <w:t>clearvars</w:t>
+      </w:r>
+      <w:r>
+        <w:br/>
+      </w:r>
+      <w:r>
+        <w:br/>
+        <w:t>a1 = 7;</w:t>
+      </w:r>
+      <w:r>
+        <w:br/>
+        <w:t>a2 = 7;</w:t>
+      </w:r>
+      <w:r>
+        <w:br/>
+        <w:t>a_mod = 3;</w:t>
+      </w:r>
+      <w:r>
+        <w:br/>
+        <w:t>beta = 2;</w:t>
+      </w:r>
+      <w:r>
+        <w:br/>
+      </w:r>
+      <w:r>
+        <w:br/>
+      </w:r>
+      <w:r>
+        <w:rPr>
+          <w:color w:val="008000"/>
+        </w:rPr>
+        <w:t>% plotting polynomial</w:t>
+      </w:r>
+      <w:r>
+        <w:rPr>
+          <w:color w:val="000000"/>
+        </w:rPr>
+        <w:br/>
+        <w:t>u = 0:0.01:10;</w:t>
+      </w:r>
+      <w:r>
+        <w:rPr>
+          <w:color w:val="000000"/>
+        </w:rPr>
+        <w:br/>
+        <w:t>v = 0:0.01:10;</w:t>
+      </w:r>
+      <w:r>
+        <w:rPr>
+          <w:color w:val="000000"/>
+        </w:rPr>
+        <w:br/>
+        <w:t>u_null = a1./(1+v.^2);</w:t>
+      </w:r>
+      <w:r>
+        <w:rPr>
+          <w:color w:val="000000"/>
+        </w:rPr>
+        <w:br/>
+        <w:t>v_null = a2./(1+u.^2);</w:t>
+      </w:r>
+      <w:r>
+        <w:rPr>
+          <w:color w:val="000000"/>
+        </w:rPr>
+        <w:br/>
+        <w:t>v_null_mod = a_mod./(1+u.^2);</w:t>
+      </w:r>
+      <w:r>
+        <w:rPr>
+          <w:color w:val="000000"/>
+        </w:rPr>
+        <w:br/>
+      </w:r>
+      <w:r>
+        <w:rPr>
+          <w:color w:val="000000"/>
+        </w:rPr>
+        <w:br/>
+        <w:t>figure;</w:t>
+      </w:r>
+      <w:r>
+        <w:rPr>
+          <w:color w:val="000000"/>
+        </w:rPr>
+        <w:br/>
+      </w:r>
+      <w:r>
+        <w:rPr>
+          <w:color w:val="000000"/>
+        </w:rPr>
+        <w:br/>
+        <w:t xml:space="preserve">subplot(2,2,1) </w:t>
+      </w:r>
+      <w:r>
+        <w:rPr>
+          <w:color w:val="008000"/>
+        </w:rPr>
+        <w:t>% panel a</w:t>
+      </w:r>
+      <w:r>
+        <w:rPr>
+          <w:color w:val="000000"/>
+        </w:rPr>
+        <w:br/>
+        <w:t>plot(u,v_null)</w:t>
+      </w:r>
+      <w:r>
+        <w:rPr>
+          <w:color w:val="000000"/>
+        </w:rPr>
+        <w:br/>
+        <w:t xml:space="preserve">hold </w:t>
+      </w:r>
+      <w:r>
+        <w:rPr>
+          <w:color w:val="800000"/>
+        </w:rPr>
+        <w:t>on</w:t>
+      </w:r>
+      <w:r>
+        <w:rPr>
+          <w:color w:val="000000"/>
+        </w:rPr>
+        <w:br/>
+        <w:t>plot(u_null,v)</w:t>
+      </w:r>
+      <w:r>
+        <w:rPr>
+          <w:color w:val="000000"/>
+        </w:rPr>
+        <w:br/>
+      </w:r>
+      <w:r>
+        <w:rPr>
+          <w:color w:val="000000"/>
+        </w:rPr>
+        <w:lastRenderedPageBreak/>
+        <w:t>plot([0 10],[0 10],</w:t>
+      </w:r>
+      <w:r>
+        <w:rPr>
+          <w:color w:val="800000"/>
+        </w:rPr>
+        <w:t>'k--'</w:t>
+      </w:r>
+      <w:r>
+        <w:rPr>
+          <w:color w:val="000000"/>
+        </w:rPr>
+        <w:t>)</w:t>
+      </w:r>
+      <w:r>
+        <w:rPr>
+          <w:color w:val="000000"/>
+        </w:rPr>
+        <w:br/>
+        <w:t>xlabel(</w:t>
+      </w:r>
+      <w:r>
+        <w:rPr>
+          <w:color w:val="800000"/>
+        </w:rPr>
+        <w:t>'u'</w:t>
+      </w:r>
+      <w:r>
+        <w:rPr>
+          <w:color w:val="000000"/>
+        </w:rPr>
+        <w:t>)</w:t>
+      </w:r>
+      <w:r>
+        <w:rPr>
+          <w:color w:val="000000"/>
+        </w:rPr>
+        <w:br/>
+        <w:t>ylabel(</w:t>
+      </w:r>
+      <w:r>
+        <w:rPr>
+          <w:color w:val="800000"/>
+        </w:rPr>
+        <w:t>'v'</w:t>
+      </w:r>
+      <w:r>
+        <w:rPr>
+          <w:color w:val="000000"/>
+        </w:rPr>
+        <w:t>)</w:t>
+      </w:r>
+      <w:r>
+        <w:rPr>
+          <w:color w:val="000000"/>
+        </w:rPr>
+        <w:br/>
+        <w:t>xlim([0 8])</w:t>
+      </w:r>
+      <w:r>
+        <w:rPr>
+          <w:color w:val="000000"/>
+        </w:rPr>
+        <w:br/>
+        <w:t>ylim([0 8])</w:t>
+      </w:r>
+      <w:r>
+        <w:rPr>
+          <w:color w:val="000000"/>
+        </w:rPr>
+        <w:br/>
+        <w:t>title(</w:t>
+      </w:r>
+      <w:r>
+        <w:rPr>
+          <w:color w:val="800000"/>
+        </w:rPr>
+        <w:t>'Balanced promoter strengths'</w:t>
+      </w:r>
+      <w:r>
+        <w:rPr>
+          <w:color w:val="000000"/>
+        </w:rPr>
+        <w:t>)</w:t>
+      </w:r>
+      <w:r>
+        <w:rPr>
+          <w:color w:val="000000"/>
+        </w:rPr>
+        <w:br/>
+        <w:t>set(gca,</w:t>
+      </w:r>
+      <w:r>
+        <w:rPr>
+          <w:color w:val="800000"/>
+        </w:rPr>
+        <w:t>'XTickLabel'</w:t>
+      </w:r>
+      <w:r>
+        <w:rPr>
+          <w:color w:val="000000"/>
+        </w:rPr>
+        <w:t>,[],</w:t>
+      </w:r>
+      <w:r>
+        <w:rPr>
+          <w:color w:val="800000"/>
+        </w:rPr>
+        <w:t>'YTickLabel'</w:t>
+      </w:r>
+      <w:r>
+        <w:rPr>
+          <w:color w:val="000000"/>
+        </w:rPr>
+        <w:t>,[]);</w:t>
+      </w:r>
+      <w:r>
+        <w:rPr>
+          <w:color w:val="000000"/>
+        </w:rPr>
+        <w:br/>
+      </w:r>
+      <w:r>
+        <w:rPr>
+          <w:color w:val="000000"/>
+        </w:rPr>
+        <w:br/>
+        <w:t xml:space="preserve">subplot(2,2,2) </w:t>
+      </w:r>
+      <w:r>
+        <w:rPr>
+          <w:color w:val="008000"/>
+        </w:rPr>
+        <w:t>% panel b</w:t>
+      </w:r>
+      <w:r>
+        <w:rPr>
+          <w:color w:val="000000"/>
+        </w:rPr>
+        <w:br/>
+        <w:t>plot(u,v_null_mod)</w:t>
+      </w:r>
+      <w:r>
+        <w:rPr>
+          <w:color w:val="000000"/>
+        </w:rPr>
+        <w:br/>
+        <w:t xml:space="preserve">hold </w:t>
+      </w:r>
+      <w:r>
+        <w:rPr>
+          <w:color w:val="800000"/>
+        </w:rPr>
+        <w:t>on</w:t>
+      </w:r>
+      <w:r>
+        <w:rPr>
+          <w:color w:val="000000"/>
+        </w:rPr>
+        <w:br/>
+        <w:t>plot(u_null,v)</w:t>
+      </w:r>
+      <w:r>
+        <w:rPr>
+          <w:color w:val="000000"/>
+        </w:rPr>
+        <w:br/>
+        <w:t>xlabel(</w:t>
+      </w:r>
+      <w:r>
+        <w:rPr>
+          <w:color w:val="800000"/>
+        </w:rPr>
+        <w:t>'u'</w:t>
+      </w:r>
+      <w:r>
+        <w:rPr>
+          <w:color w:val="000000"/>
+        </w:rPr>
+        <w:t>)</w:t>
+      </w:r>
+      <w:r>
+        <w:rPr>
+          <w:color w:val="000000"/>
+        </w:rPr>
+        <w:br/>
+        <w:t>ylabel(</w:t>
+      </w:r>
+      <w:r>
+        <w:rPr>
+          <w:color w:val="800000"/>
+        </w:rPr>
+        <w:t>'v'</w:t>
+      </w:r>
+      <w:r>
+        <w:rPr>
+          <w:color w:val="000000"/>
+        </w:rPr>
+        <w:t>)</w:t>
+      </w:r>
+      <w:r>
+        <w:rPr>
+          <w:color w:val="000000"/>
+        </w:rPr>
+        <w:br/>
+        <w:t>xlim([0 8])</w:t>
+      </w:r>
+      <w:r>
+        <w:rPr>
+          <w:color w:val="000000"/>
+        </w:rPr>
+        <w:br/>
+        <w:t>ylim([0 8])</w:t>
+      </w:r>
+      <w:r>
+        <w:rPr>
+          <w:color w:val="000000"/>
+        </w:rPr>
+        <w:br/>
+        <w:t>title(</w:t>
+      </w:r>
+      <w:r>
+        <w:rPr>
+          <w:color w:val="800000"/>
+        </w:rPr>
+        <w:t>'Unbalanced promoter strengths'</w:t>
+      </w:r>
+      <w:r>
+        <w:rPr>
+          <w:color w:val="000000"/>
+        </w:rPr>
+        <w:t>)</w:t>
+      </w:r>
+      <w:r>
+        <w:rPr>
+          <w:color w:val="000000"/>
+        </w:rPr>
+        <w:br/>
+        <w:t>set(gca,</w:t>
+      </w:r>
+      <w:r>
+        <w:rPr>
+          <w:color w:val="800000"/>
+        </w:rPr>
+        <w:t>'XTickLabel'</w:t>
+      </w:r>
+      <w:r>
+        <w:rPr>
+          <w:color w:val="000000"/>
+        </w:rPr>
+        <w:t>,[],</w:t>
+      </w:r>
+      <w:r>
+        <w:rPr>
+          <w:color w:val="800000"/>
+        </w:rPr>
+        <w:t>'YTickLabel'</w:t>
+      </w:r>
+      <w:r>
+        <w:rPr>
+          <w:color w:val="000000"/>
+        </w:rPr>
+        <w:t>,[]);</w:t>
+      </w:r>
+      <w:r>
+        <w:rPr>
+          <w:color w:val="000000"/>
+        </w:rPr>
+        <w:br/>
+      </w:r>
+      <w:r>
+        <w:rPr>
+          <w:color w:val="000000"/>
+        </w:rPr>
+        <w:br/>
+        <w:t xml:space="preserve">subplot(2,2,3) </w:t>
+      </w:r>
+      <w:r>
+        <w:rPr>
+          <w:color w:val="008000"/>
+        </w:rPr>
+        <w:t>% panel c</w:t>
+      </w:r>
+      <w:r>
+        <w:rPr>
+          <w:color w:val="000000"/>
+        </w:rPr>
+        <w:br/>
+        <w:t>ln_a1 = [1:10, 10:10:100, 100:100:1000];</w:t>
+      </w:r>
+      <w:r>
+        <w:rPr>
+          <w:color w:val="000000"/>
+        </w:rPr>
+        <w:br/>
+        <w:t>ln_a2 = [1:10, 10:10:100, 100:100:1000];</w:t>
+      </w:r>
+      <w:r>
+        <w:rPr>
+          <w:color w:val="000000"/>
+        </w:rPr>
+        <w:br/>
+      </w:r>
+      <w:r>
+        <w:rPr>
+          <w:color w:val="000000"/>
+        </w:rPr>
+        <w:br/>
+      </w:r>
+      <w:r>
+        <w:rPr>
+          <w:color w:val="008000"/>
+        </w:rPr>
+        <w:t>% for each alpha value, find the bifurcation lines</w:t>
+      </w:r>
+      <w:r>
+        <w:rPr>
+          <w:color w:val="000000"/>
+        </w:rPr>
+        <w:br/>
+      </w:r>
+      <w:r>
+        <w:rPr>
+          <w:color w:val="008000"/>
+        </w:rPr>
+        <w:t>% for each alpha pair - does it produce a bistable switch</w:t>
+      </w:r>
+      <w:r>
+        <w:rPr>
+          <w:color w:val="000000"/>
+        </w:rPr>
+        <w:br/>
+      </w:r>
+      <w:r>
+        <w:rPr>
+          <w:color w:val="008000"/>
+        </w:rPr>
+        <w:t>% or does it have 0, 1, 2, 3 points of intersection</w:t>
+      </w:r>
+      <w:r>
+        <w:rPr>
+          <w:color w:val="000000"/>
+        </w:rPr>
+        <w:br/>
+      </w:r>
+      <w:r>
+        <w:rPr>
+          <w:color w:val="008000"/>
+        </w:rPr>
+        <w:t>% 0 - no stability</w:t>
+      </w:r>
+      <w:r>
+        <w:rPr>
+          <w:color w:val="000000"/>
+        </w:rPr>
+        <w:br/>
+      </w:r>
+      <w:r>
+        <w:rPr>
+          <w:color w:val="008000"/>
+        </w:rPr>
+        <w:t>% 1 - monostability</w:t>
+      </w:r>
+      <w:r>
+        <w:rPr>
+          <w:color w:val="000000"/>
+        </w:rPr>
+        <w:br/>
+      </w:r>
+      <w:r>
+        <w:rPr>
+          <w:color w:val="008000"/>
+        </w:rPr>
+        <w:t>% 2+ bistable</w:t>
+      </w:r>
+      <w:r>
+        <w:rPr>
+          <w:color w:val="000000"/>
+        </w:rPr>
+        <w:br/>
+      </w:r>
+      <w:r>
+        <w:rPr>
+          <w:color w:val="000000"/>
+        </w:rPr>
+        <w:br/>
+      </w:r>
+      <w:r>
+        <w:rPr>
+          <w:color w:val="0000FF"/>
+        </w:rPr>
+        <w:t>for</w:t>
+      </w:r>
+      <w:r>
+        <w:rPr>
+          <w:color w:val="000000"/>
+        </w:rPr>
+        <w:t xml:space="preserve"> i = ln_a1</w:t>
+      </w:r>
+      <w:r>
+        <w:rPr>
+          <w:color w:val="000000"/>
+        </w:rPr>
+        <w:br/>
+        <w:t xml:space="preserve">    </w:t>
+      </w:r>
+      <w:r>
+        <w:rPr>
+          <w:color w:val="0000FF"/>
+        </w:rPr>
+        <w:t>for</w:t>
+      </w:r>
+      <w:r>
+        <w:rPr>
+          <w:color w:val="000000"/>
+        </w:rPr>
+        <w:t xml:space="preserve"> j = ln_a2</w:t>
+      </w:r>
+      <w:r>
+        <w:rPr>
+          <w:color w:val="000000"/>
+        </w:rPr>
+        <w:br/>
+        <w:t xml:space="preserve">        </w:t>
+      </w:r>
+      <w:r>
+        <w:rPr>
+          <w:color w:val="008000"/>
+        </w:rPr>
+        <w:t>% find number of intersection pts</w:t>
+      </w:r>
+      <w:r>
+        <w:rPr>
+          <w:color w:val="000000"/>
+        </w:rPr>
+        <w:br/>
+        <w:t xml:space="preserve">        u_co = [2, -2*i, 4, -4*i, (j^2+1)*2, -2*i];   </w:t>
+      </w:r>
+      <w:r>
+        <w:rPr>
+          <w:color w:val="008000"/>
+        </w:rPr>
+        <w:t>% polynomial coefficients (found analytically)</w:t>
+      </w:r>
+      <w:r>
+        <w:rPr>
+          <w:color w:val="000000"/>
+        </w:rPr>
+        <w:br/>
+        <w:t xml:space="preserve">        null_u = roots(u_co);</w:t>
+      </w:r>
+      <w:r>
+        <w:rPr>
+          <w:color w:val="000000"/>
+        </w:rPr>
+        <w:br/>
+        <w:t xml:space="preserve">        null_u = null_u (null_u &gt; 0);</w:t>
+      </w:r>
+      <w:r>
+        <w:rPr>
+          <w:color w:val="000000"/>
+        </w:rPr>
+        <w:br/>
+        <w:t xml:space="preserve">        insx = sum(null_u == real(null_u));</w:t>
+      </w:r>
+      <w:r>
+        <w:rPr>
+          <w:color w:val="000000"/>
+        </w:rPr>
+        <w:br/>
+        <w:t xml:space="preserve">        </w:t>
+      </w:r>
+      <w:r>
+        <w:rPr>
+          <w:color w:val="0000FF"/>
+        </w:rPr>
+        <w:t>if</w:t>
+      </w:r>
+      <w:r>
+        <w:rPr>
+          <w:color w:val="000000"/>
+        </w:rPr>
+        <w:t xml:space="preserve"> (insx == 1)</w:t>
+      </w:r>
+      <w:r>
+        <w:rPr>
+          <w:color w:val="000000"/>
+        </w:rPr>
+        <w:br/>
+        <w:t xml:space="preserve">            </w:t>
+      </w:r>
+      <w:r>
+        <w:rPr>
+          <w:color w:val="008000"/>
+        </w:rPr>
+        <w:t>% monostable - black</w:t>
+      </w:r>
+      <w:r>
+        <w:rPr>
+          <w:color w:val="000000"/>
+        </w:rPr>
+        <w:br/>
+        <w:t xml:space="preserve">            plot(log(i),log(j),</w:t>
+      </w:r>
+      <w:r>
+        <w:rPr>
+          <w:color w:val="800000"/>
+        </w:rPr>
+        <w:t>'ko'</w:t>
+      </w:r>
+      <w:r>
+        <w:rPr>
+          <w:color w:val="000000"/>
+        </w:rPr>
+        <w:t xml:space="preserve">); hold </w:t>
+      </w:r>
+      <w:r>
+        <w:rPr>
+          <w:color w:val="800000"/>
+        </w:rPr>
+        <w:t>on</w:t>
+      </w:r>
+      <w:r>
+        <w:rPr>
+          <w:color w:val="000000"/>
+        </w:rPr>
+        <w:br/>
+        <w:t xml:space="preserve">        </w:t>
+      </w:r>
+      <w:r>
+        <w:rPr>
+          <w:color w:val="0000FF"/>
+        </w:rPr>
+        <w:t>elseif</w:t>
+      </w:r>
+      <w:r>
+        <w:rPr>
+          <w:color w:val="000000"/>
+        </w:rPr>
+        <w:t xml:space="preserve"> insx == 3</w:t>
+      </w:r>
+      <w:r>
+        <w:rPr>
+          <w:color w:val="000000"/>
+        </w:rPr>
+        <w:br/>
+        <w:t xml:space="preserve">            </w:t>
+      </w:r>
+      <w:r>
+        <w:rPr>
+          <w:color w:val="008000"/>
+        </w:rPr>
+        <w:t>% bistable - red</w:t>
+      </w:r>
+      <w:r>
+        <w:rPr>
+          <w:color w:val="000000"/>
+        </w:rPr>
+        <w:br/>
+        <w:t xml:space="preserve">            plot(log(i),log(j),</w:t>
+      </w:r>
+      <w:r>
+        <w:rPr>
+          <w:color w:val="800000"/>
+        </w:rPr>
+        <w:t>'ro'</w:t>
+      </w:r>
+      <w:r>
+        <w:rPr>
+          <w:color w:val="000000"/>
+        </w:rPr>
+        <w:t xml:space="preserve">); hold </w:t>
+      </w:r>
+      <w:r>
+        <w:rPr>
+          <w:color w:val="800000"/>
+        </w:rPr>
+        <w:t>on</w:t>
+      </w:r>
+      <w:r>
+        <w:rPr>
+          <w:color w:val="000000"/>
+        </w:rPr>
+        <w:br/>
+        <w:t xml:space="preserve">        </w:t>
+      </w:r>
+      <w:r>
+        <w:rPr>
+          <w:color w:val="0000FF"/>
+        </w:rPr>
+        <w:t>end</w:t>
+      </w:r>
+      <w:r>
+        <w:rPr>
+          <w:color w:val="000000"/>
+        </w:rPr>
+        <w:br/>
+        <w:t xml:space="preserve">        xlim([0 log(ln_a1(end))]);</w:t>
+      </w:r>
+      <w:r>
+        <w:rPr>
+          <w:color w:val="000000"/>
+        </w:rPr>
+        <w:br/>
+        <w:t xml:space="preserve">        ylim([0 log(ln_a2(end))]);</w:t>
+      </w:r>
+      <w:r>
+        <w:rPr>
+          <w:color w:val="000000"/>
+        </w:rPr>
+        <w:br/>
+        <w:t xml:space="preserve">        xlabel(</w:t>
+      </w:r>
+      <w:r>
+        <w:rPr>
+          <w:color w:val="800000"/>
+        </w:rPr>
+        <w:t>'log(a1)'</w:t>
+      </w:r>
+      <w:r>
+        <w:rPr>
+          <w:color w:val="000000"/>
+        </w:rPr>
+        <w:t>)</w:t>
+      </w:r>
+      <w:r>
+        <w:rPr>
+          <w:color w:val="000000"/>
+        </w:rPr>
+        <w:br/>
+        <w:t xml:space="preserve">        ylabel(</w:t>
+      </w:r>
+      <w:r>
+        <w:rPr>
+          <w:color w:val="800000"/>
+        </w:rPr>
+        <w:t>'log(a2)'</w:t>
+      </w:r>
+      <w:r>
+        <w:rPr>
+          <w:color w:val="000000"/>
+        </w:rPr>
+        <w:t>)</w:t>
+      </w:r>
+      <w:r>
+        <w:rPr>
+          <w:color w:val="000000"/>
+        </w:rPr>
+        <w:br/>
+        <w:t xml:space="preserve">        title(</w:t>
+      </w:r>
+      <w:r>
+        <w:rPr>
+          <w:color w:val="800000"/>
+        </w:rPr>
+        <w:t>'Bifurcation plot'</w:t>
+      </w:r>
+      <w:r>
+        <w:rPr>
+          <w:color w:val="000000"/>
+        </w:rPr>
+        <w:t>)</w:t>
+      </w:r>
+      <w:r>
+        <w:rPr>
+          <w:color w:val="000000"/>
+        </w:rPr>
+        <w:br/>
+        <w:t xml:space="preserve">        set(gca,</w:t>
+      </w:r>
+      <w:r>
+        <w:rPr>
+          <w:color w:val="800000"/>
+        </w:rPr>
+        <w:t>'XTickLabel'</w:t>
+      </w:r>
+      <w:r>
+        <w:rPr>
+          <w:color w:val="000000"/>
+        </w:rPr>
+        <w:t>,[],</w:t>
+      </w:r>
+      <w:r>
+        <w:rPr>
+          <w:color w:val="800000"/>
+        </w:rPr>
+        <w:t>'YTickLabel'</w:t>
+      </w:r>
+      <w:r>
+        <w:rPr>
+          <w:color w:val="000000"/>
+        </w:rPr>
+        <w:t>,[]);</w:t>
+      </w:r>
+      <w:r>
+        <w:rPr>
+          <w:color w:val="000000"/>
+        </w:rPr>
+        <w:br/>
+        <w:t xml:space="preserve">    </w:t>
+      </w:r>
+      <w:r>
+        <w:rPr>
+          <w:color w:val="0000FF"/>
+        </w:rPr>
+        <w:t>end</w:t>
+      </w:r>
+      <w:r>
+        <w:rPr>
+          <w:color w:val="000000"/>
+        </w:rPr>
+        <w:br/>
+      </w:r>
+      <w:r>
+        <w:rPr>
+          <w:color w:val="0000FF"/>
+        </w:rPr>
+        <w:t>end</w:t>
       </w:r>
     </w:p>
     <w:sectPr>
@@ -184,9 +3161,9 @@
 <file path=word/numbering.xml><?xml version="1.0" encoding="utf-8"?>
 <w:numbering xmlns:wpc="http://schemas.microsoft.com/office/word/2010/wordprocessingCanvas" xmlns:cx="http://schemas.microsoft.com/office/drawing/2014/chartex" xmlns:cx1="http://schemas.microsoft.com/office/drawing/2015/9/8/chartex" xmlns:cx2="http://schemas.microsoft.com/office/drawing/2015/10/21/chartex" xmlns:cx3="http://schemas.microsoft.com/office/drawing/2016/5/9/chartex" xmlns:cx4="http://schemas.microsoft.com/office/drawing/2016/5/10/chartex" xmlns:cx5="http://schemas.microsoft.com/office/drawing/2016/5/11/chartex" xmlns:cx6="http://schemas.microsoft.com/office/drawing/2016/5/12/chartex" xmlns:cx7="http://schemas.microsoft.com/office/drawing/2016/5/13/chartex" xmlns:cx8="http://schemas.microsoft.com/office/drawing/2016/5/14/chartex" xmlns:mc="http://schemas.openxmlformats.org/markup-compatibility/2006" xmlns:aink="http://schemas.microsoft.com/office/drawing/2016/ink" xmlns:am3d="http://schemas.microsoft.com/office/drawing/2017/model3d" xmlns:o="urn:schemas-microsoft-com:office:office" xmlns:r="http://schemas.openxmlformats.org/officeDocument/2006/relationships" xmlns:m="http://schemas.openxmlformats.org/officeDocument/2006/math" xmlns:v="urn:schemas-microsoft-com:vml" xmlns:wp14="http://schemas.microsoft.com/office/word/2010/wordprocessingDrawing" xmlns:wp="http://schemas.openxmlformats.org/drawingml/2006/wordprocessingDrawing" xmlns:w10="urn:schemas-microsoft-com:office:word" xmlns:w="http://schemas.openxmlformats.org/wordprocessingml/2006/main" xmlns:w14="http://schemas.microsoft.com/office/word/2010/wordml" xmlns:w15="http://schemas.microsoft.com/office/word/2012/wordml" xmlns:w16cid="http://schemas.microsoft.com/office/word/2016/wordml/cid" xmlns:w16se="http://schemas.microsoft.com/office/word/2015/wordml/symex" xmlns:wpg="http://schemas.microsoft.com/office/word/2010/wordprocessingGroup" xmlns:wpi="http://schemas.microsoft.com/office/word/2010/wordprocessingInk" xmlns:wne="http://schemas.microsoft.com/office/word/2006/wordml" xmlns:wps="http://schemas.microsoft.com/office/word/2010/wordprocessingShape" mc:Ignorable="w14 w15 w16se w16cid wp14">
   <w:abstractNum w:abstractNumId="0" w15:restartNumberingAfterBreak="0">
-    <w:nsid w:val="42050A0B"/>
+    <w:nsid w:val="02134D73"/>
     <w:multiLevelType w:val="hybridMultilevel"/>
-    <w:tmpl w:val="B914ADA0"/>
+    <w:tmpl w:val="F9BA0930"/>
     <w:lvl w:ilvl="0" w:tplc="04090019">
       <w:start w:val="1"/>
       <w:numFmt w:val="lowerLetter"/>
@@ -272,8 +3249,308 @@
       </w:pPr>
     </w:lvl>
   </w:abstractNum>
+  <w:abstractNum w:abstractNumId="1" w15:restartNumberingAfterBreak="0">
+    <w:nsid w:val="128E7F1E"/>
+    <w:multiLevelType w:val="hybridMultilevel"/>
+    <w:tmpl w:val="919A68BE"/>
+    <w:lvl w:ilvl="0" w:tplc="6EC4C492">
+      <w:start w:val="1"/>
+      <w:numFmt w:val="bullet"/>
+      <w:lvlText w:val=""/>
+      <w:lvlJc w:val="left"/>
+      <w:pPr>
+        <w:ind w:left="720" w:hanging="360"/>
+      </w:pPr>
+      <w:rPr>
+        <w:rFonts w:ascii="Symbol" w:eastAsiaTheme="minorEastAsia" w:hAnsi="Symbol" w:cstheme="minorBidi" w:hint="default"/>
+      </w:rPr>
+    </w:lvl>
+    <w:lvl w:ilvl="1" w:tplc="04090003" w:tentative="1">
+      <w:start w:val="1"/>
+      <w:numFmt w:val="bullet"/>
+      <w:lvlText w:val="o"/>
+      <w:lvlJc w:val="left"/>
+      <w:pPr>
+        <w:ind w:left="1440" w:hanging="360"/>
+      </w:pPr>
+      <w:rPr>
+        <w:rFonts w:ascii="Courier New" w:hAnsi="Courier New" w:cs="Courier New" w:hint="default"/>
+      </w:rPr>
+    </w:lvl>
+    <w:lvl w:ilvl="2" w:tplc="04090005" w:tentative="1">
+      <w:start w:val="1"/>
+      <w:numFmt w:val="bullet"/>
+      <w:lvlText w:val=""/>
+      <w:lvlJc w:val="left"/>
+      <w:pPr>
+        <w:ind w:left="2160" w:hanging="360"/>
+      </w:pPr>
+      <w:rPr>
+        <w:rFonts w:ascii="Wingdings" w:hAnsi="Wingdings" w:hint="default"/>
+      </w:rPr>
+    </w:lvl>
+    <w:lvl w:ilvl="3" w:tplc="04090001" w:tentative="1">
+      <w:start w:val="1"/>
+      <w:numFmt w:val="bullet"/>
+      <w:lvlText w:val=""/>
+      <w:lvlJc w:val="left"/>
+      <w:pPr>
+        <w:ind w:left="2880" w:hanging="360"/>
+      </w:pPr>
+      <w:rPr>
+        <w:rFonts w:ascii="Symbol" w:hAnsi="Symbol" w:hint="default"/>
+      </w:rPr>
+    </w:lvl>
+    <w:lvl w:ilvl="4" w:tplc="04090003" w:tentative="1">
+      <w:start w:val="1"/>
+      <w:numFmt w:val="bullet"/>
+      <w:lvlText w:val="o"/>
+      <w:lvlJc w:val="left"/>
+      <w:pPr>
+        <w:ind w:left="3600" w:hanging="360"/>
+      </w:pPr>
+      <w:rPr>
+        <w:rFonts w:ascii="Courier New" w:hAnsi="Courier New" w:cs="Courier New" w:hint="default"/>
+      </w:rPr>
+    </w:lvl>
+    <w:lvl w:ilvl="5" w:tplc="04090005" w:tentative="1">
+      <w:start w:val="1"/>
+      <w:numFmt w:val="bullet"/>
+      <w:lvlText w:val=""/>
+      <w:lvlJc w:val="left"/>
+      <w:pPr>
+        <w:ind w:left="4320" w:hanging="360"/>
+      </w:pPr>
+      <w:rPr>
+        <w:rFonts w:ascii="Wingdings" w:hAnsi="Wingdings" w:hint="default"/>
+      </w:rPr>
+    </w:lvl>
+    <w:lvl w:ilvl="6" w:tplc="04090001" w:tentative="1">
+      <w:start w:val="1"/>
+      <w:numFmt w:val="bullet"/>
+      <w:lvlText w:val=""/>
+      <w:lvlJc w:val="left"/>
+      <w:pPr>
+        <w:ind w:left="5040" w:hanging="360"/>
+      </w:pPr>
+      <w:rPr>
+        <w:rFonts w:ascii="Symbol" w:hAnsi="Symbol" w:hint="default"/>
+      </w:rPr>
+    </w:lvl>
+    <w:lvl w:ilvl="7" w:tplc="04090003" w:tentative="1">
+      <w:start w:val="1"/>
+      <w:numFmt w:val="bullet"/>
+      <w:lvlText w:val="o"/>
+      <w:lvlJc w:val="left"/>
+      <w:pPr>
+        <w:ind w:left="5760" w:hanging="360"/>
+      </w:pPr>
+      <w:rPr>
+        <w:rFonts w:ascii="Courier New" w:hAnsi="Courier New" w:cs="Courier New" w:hint="default"/>
+      </w:rPr>
+    </w:lvl>
+    <w:lvl w:ilvl="8" w:tplc="04090005" w:tentative="1">
+      <w:start w:val="1"/>
+      <w:numFmt w:val="bullet"/>
+      <w:lvlText w:val=""/>
+      <w:lvlJc w:val="left"/>
+      <w:pPr>
+        <w:ind w:left="6480" w:hanging="360"/>
+      </w:pPr>
+      <w:rPr>
+        <w:rFonts w:ascii="Wingdings" w:hAnsi="Wingdings" w:hint="default"/>
+      </w:rPr>
+    </w:lvl>
+  </w:abstractNum>
+  <w:abstractNum w:abstractNumId="2" w15:restartNumberingAfterBreak="0">
+    <w:nsid w:val="1F77461B"/>
+    <w:multiLevelType w:val="hybridMultilevel"/>
+    <w:tmpl w:val="4716771E"/>
+    <w:lvl w:ilvl="0" w:tplc="04090019">
+      <w:start w:val="1"/>
+      <w:numFmt w:val="lowerLetter"/>
+      <w:lvlText w:val="%1."/>
+      <w:lvlJc w:val="left"/>
+      <w:pPr>
+        <w:ind w:left="720" w:hanging="360"/>
+      </w:pPr>
+      <w:rPr>
+        <w:rFonts w:hint="default"/>
+      </w:rPr>
+    </w:lvl>
+    <w:lvl w:ilvl="1" w:tplc="04090019" w:tentative="1">
+      <w:start w:val="1"/>
+      <w:numFmt w:val="lowerLetter"/>
+      <w:lvlText w:val="%2."/>
+      <w:lvlJc w:val="left"/>
+      <w:pPr>
+        <w:ind w:left="1440" w:hanging="360"/>
+      </w:pPr>
+    </w:lvl>
+    <w:lvl w:ilvl="2" w:tplc="0409001B" w:tentative="1">
+      <w:start w:val="1"/>
+      <w:numFmt w:val="lowerRoman"/>
+      <w:lvlText w:val="%3."/>
+      <w:lvlJc w:val="right"/>
+      <w:pPr>
+        <w:ind w:left="2160" w:hanging="180"/>
+      </w:pPr>
+    </w:lvl>
+    <w:lvl w:ilvl="3" w:tplc="0409000F" w:tentative="1">
+      <w:start w:val="1"/>
+      <w:numFmt w:val="decimal"/>
+      <w:lvlText w:val="%4."/>
+      <w:lvlJc w:val="left"/>
+      <w:pPr>
+        <w:ind w:left="2880" w:hanging="360"/>
+      </w:pPr>
+    </w:lvl>
+    <w:lvl w:ilvl="4" w:tplc="04090019" w:tentative="1">
+      <w:start w:val="1"/>
+      <w:numFmt w:val="lowerLetter"/>
+      <w:lvlText w:val="%5."/>
+      <w:lvlJc w:val="left"/>
+      <w:pPr>
+        <w:ind w:left="3600" w:hanging="360"/>
+      </w:pPr>
+    </w:lvl>
+    <w:lvl w:ilvl="5" w:tplc="0409001B" w:tentative="1">
+      <w:start w:val="1"/>
+      <w:numFmt w:val="lowerRoman"/>
+      <w:lvlText w:val="%6."/>
+      <w:lvlJc w:val="right"/>
+      <w:pPr>
+        <w:ind w:left="4320" w:hanging="180"/>
+      </w:pPr>
+    </w:lvl>
+    <w:lvl w:ilvl="6" w:tplc="0409000F" w:tentative="1">
+      <w:start w:val="1"/>
+      <w:numFmt w:val="decimal"/>
+      <w:lvlText w:val="%7."/>
+      <w:lvlJc w:val="left"/>
+      <w:pPr>
+        <w:ind w:left="5040" w:hanging="360"/>
+      </w:pPr>
+    </w:lvl>
+    <w:lvl w:ilvl="7" w:tplc="04090019" w:tentative="1">
+      <w:start w:val="1"/>
+      <w:numFmt w:val="lowerLetter"/>
+      <w:lvlText w:val="%8."/>
+      <w:lvlJc w:val="left"/>
+      <w:pPr>
+        <w:ind w:left="5760" w:hanging="360"/>
+      </w:pPr>
+    </w:lvl>
+    <w:lvl w:ilvl="8" w:tplc="0409001B" w:tentative="1">
+      <w:start w:val="1"/>
+      <w:numFmt w:val="lowerRoman"/>
+      <w:lvlText w:val="%9."/>
+      <w:lvlJc w:val="right"/>
+      <w:pPr>
+        <w:ind w:left="6480" w:hanging="180"/>
+      </w:pPr>
+    </w:lvl>
+  </w:abstractNum>
+  <w:abstractNum w:abstractNumId="3" w15:restartNumberingAfterBreak="0">
+    <w:nsid w:val="42050A0B"/>
+    <w:multiLevelType w:val="hybridMultilevel"/>
+    <w:tmpl w:val="B914ADA0"/>
+    <w:lvl w:ilvl="0" w:tplc="04090019">
+      <w:start w:val="1"/>
+      <w:numFmt w:val="lowerLetter"/>
+      <w:lvlText w:val="%1."/>
+      <w:lvlJc w:val="left"/>
+      <w:pPr>
+        <w:ind w:left="720" w:hanging="360"/>
+      </w:pPr>
+      <w:rPr>
+        <w:rFonts w:hint="default"/>
+      </w:rPr>
+    </w:lvl>
+    <w:lvl w:ilvl="1" w:tplc="04090019" w:tentative="1">
+      <w:start w:val="1"/>
+      <w:numFmt w:val="lowerLetter"/>
+      <w:lvlText w:val="%2."/>
+      <w:lvlJc w:val="left"/>
+      <w:pPr>
+        <w:ind w:left="1440" w:hanging="360"/>
+      </w:pPr>
+    </w:lvl>
+    <w:lvl w:ilvl="2" w:tplc="0409001B" w:tentative="1">
+      <w:start w:val="1"/>
+      <w:numFmt w:val="lowerRoman"/>
+      <w:lvlText w:val="%3."/>
+      <w:lvlJc w:val="right"/>
+      <w:pPr>
+        <w:ind w:left="2160" w:hanging="180"/>
+      </w:pPr>
+    </w:lvl>
+    <w:lvl w:ilvl="3" w:tplc="0409000F" w:tentative="1">
+      <w:start w:val="1"/>
+      <w:numFmt w:val="decimal"/>
+      <w:lvlText w:val="%4."/>
+      <w:lvlJc w:val="left"/>
+      <w:pPr>
+        <w:ind w:left="2880" w:hanging="360"/>
+      </w:pPr>
+    </w:lvl>
+    <w:lvl w:ilvl="4" w:tplc="04090019" w:tentative="1">
+      <w:start w:val="1"/>
+      <w:numFmt w:val="lowerLetter"/>
+      <w:lvlText w:val="%5."/>
+      <w:lvlJc w:val="left"/>
+      <w:pPr>
+        <w:ind w:left="3600" w:hanging="360"/>
+      </w:pPr>
+    </w:lvl>
+    <w:lvl w:ilvl="5" w:tplc="0409001B" w:tentative="1">
+      <w:start w:val="1"/>
+      <w:numFmt w:val="lowerRoman"/>
+      <w:lvlText w:val="%6."/>
+      <w:lvlJc w:val="right"/>
+      <w:pPr>
+        <w:ind w:left="4320" w:hanging="180"/>
+      </w:pPr>
+    </w:lvl>
+    <w:lvl w:ilvl="6" w:tplc="0409000F" w:tentative="1">
+      <w:start w:val="1"/>
+      <w:numFmt w:val="decimal"/>
+      <w:lvlText w:val="%7."/>
+      <w:lvlJc w:val="left"/>
+      <w:pPr>
+        <w:ind w:left="5040" w:hanging="360"/>
+      </w:pPr>
+    </w:lvl>
+    <w:lvl w:ilvl="7" w:tplc="04090019" w:tentative="1">
+      <w:start w:val="1"/>
+      <w:numFmt w:val="lowerLetter"/>
+      <w:lvlText w:val="%8."/>
+      <w:lvlJc w:val="left"/>
+      <w:pPr>
+        <w:ind w:left="5760" w:hanging="360"/>
+      </w:pPr>
+    </w:lvl>
+    <w:lvl w:ilvl="8" w:tplc="0409001B" w:tentative="1">
+      <w:start w:val="1"/>
+      <w:numFmt w:val="lowerRoman"/>
+      <w:lvlText w:val="%9."/>
+      <w:lvlJc w:val="right"/>
+      <w:pPr>
+        <w:ind w:left="6480" w:hanging="180"/>
+      </w:pPr>
+    </w:lvl>
+  </w:abstractNum>
   <w:num w:numId="1">
+    <w:abstractNumId w:val="3"/>
+  </w:num>
+  <w:num w:numId="2">
     <w:abstractNumId w:val="0"/>
+  </w:num>
+  <w:num w:numId="3">
+    <w:abstractNumId w:val="2"/>
+  </w:num>
+  <w:num w:numId="4">
+    <w:abstractNumId w:val="1"/>
   </w:num>
 </w:numbering>
 </file>
@@ -698,6 +3975,29 @@
       <w:szCs w:val="32"/>
     </w:rPr>
   </w:style>
+  <w:style w:type="paragraph" w:styleId="Heading2">
+    <w:name w:val="heading 2"/>
+    <w:basedOn w:val="Normal"/>
+    <w:next w:val="Normal"/>
+    <w:link w:val="Heading2Char"/>
+    <w:uiPriority w:val="9"/>
+    <w:semiHidden/>
+    <w:unhideWhenUsed/>
+    <w:qFormat/>
+    <w:rsid w:val="00893944"/>
+    <w:pPr>
+      <w:keepNext/>
+      <w:keepLines/>
+      <w:spacing w:before="40" w:after="0"/>
+      <w:outlineLvl w:val="1"/>
+    </w:pPr>
+    <w:rPr>
+      <w:rFonts w:asciiTheme="majorHAnsi" w:eastAsiaTheme="majorEastAsia" w:hAnsiTheme="majorHAnsi" w:cstheme="majorBidi"/>
+      <w:color w:val="2F5496" w:themeColor="accent1" w:themeShade="BF"/>
+      <w:sz w:val="26"/>
+      <w:szCs w:val="26"/>
+    </w:rPr>
+  </w:style>
   <w:style w:type="character" w:default="1" w:styleId="DefaultParagraphFont">
     <w:name w:val="Default Paragraph Font"/>
     <w:uiPriority w:val="1"/>
@@ -777,6 +4077,173 @@
       <w:rFonts w:ascii="Segoe UI" w:hAnsi="Segoe UI" w:cs="Segoe UI"/>
       <w:sz w:val="18"/>
       <w:szCs w:val="18"/>
+    </w:rPr>
+  </w:style>
+  <w:style w:type="character" w:styleId="CommentReference">
+    <w:name w:val="annotation reference"/>
+    <w:basedOn w:val="DefaultParagraphFont"/>
+    <w:uiPriority w:val="99"/>
+    <w:semiHidden/>
+    <w:unhideWhenUsed/>
+    <w:rsid w:val="00D74D37"/>
+    <w:rPr>
+      <w:sz w:val="16"/>
+      <w:szCs w:val="16"/>
+    </w:rPr>
+  </w:style>
+  <w:style w:type="paragraph" w:styleId="CommentText">
+    <w:name w:val="annotation text"/>
+    <w:basedOn w:val="Normal"/>
+    <w:link w:val="CommentTextChar"/>
+    <w:uiPriority w:val="99"/>
+    <w:semiHidden/>
+    <w:unhideWhenUsed/>
+    <w:rsid w:val="00D74D37"/>
+    <w:pPr>
+      <w:spacing w:line="240" w:lineRule="auto"/>
+    </w:pPr>
+    <w:rPr>
+      <w:sz w:val="20"/>
+      <w:szCs w:val="20"/>
+    </w:rPr>
+  </w:style>
+  <w:style w:type="character" w:customStyle="1" w:styleId="CommentTextChar">
+    <w:name w:val="Comment Text Char"/>
+    <w:basedOn w:val="DefaultParagraphFont"/>
+    <w:link w:val="CommentText"/>
+    <w:uiPriority w:val="99"/>
+    <w:semiHidden/>
+    <w:rsid w:val="00D74D37"/>
+    <w:rPr>
+      <w:sz w:val="20"/>
+      <w:szCs w:val="20"/>
+    </w:rPr>
+  </w:style>
+  <w:style w:type="paragraph" w:styleId="CommentSubject">
+    <w:name w:val="annotation subject"/>
+    <w:basedOn w:val="CommentText"/>
+    <w:next w:val="CommentText"/>
+    <w:link w:val="CommentSubjectChar"/>
+    <w:uiPriority w:val="99"/>
+    <w:semiHidden/>
+    <w:unhideWhenUsed/>
+    <w:rsid w:val="00D74D37"/>
+    <w:rPr>
+      <w:b/>
+      <w:bCs/>
+    </w:rPr>
+  </w:style>
+  <w:style w:type="character" w:customStyle="1" w:styleId="CommentSubjectChar">
+    <w:name w:val="Comment Subject Char"/>
+    <w:basedOn w:val="CommentTextChar"/>
+    <w:link w:val="CommentSubject"/>
+    <w:uiPriority w:val="99"/>
+    <w:semiHidden/>
+    <w:rsid w:val="00D74D37"/>
+    <w:rPr>
+      <w:b/>
+      <w:bCs/>
+      <w:sz w:val="20"/>
+      <w:szCs w:val="20"/>
+    </w:rPr>
+  </w:style>
+  <w:style w:type="character" w:customStyle="1" w:styleId="Heading2Char">
+    <w:name w:val="Heading 2 Char"/>
+    <w:basedOn w:val="DefaultParagraphFont"/>
+    <w:link w:val="Heading2"/>
+    <w:uiPriority w:val="9"/>
+    <w:semiHidden/>
+    <w:rsid w:val="00893944"/>
+    <w:rPr>
+      <w:rFonts w:asciiTheme="majorHAnsi" w:eastAsiaTheme="majorEastAsia" w:hAnsiTheme="majorHAnsi" w:cstheme="majorBidi"/>
+      <w:color w:val="2F5496" w:themeColor="accent1" w:themeShade="BF"/>
+      <w:sz w:val="26"/>
+      <w:szCs w:val="26"/>
+    </w:rPr>
+  </w:style>
+  <w:style w:type="paragraph" w:customStyle="1" w:styleId="MATLABCode">
+    <w:name w:val="MATLAB Code"/>
+    <w:basedOn w:val="Normal"/>
+    <w:link w:val="MATLABCodeChar"/>
+    <w:rsid w:val="00893944"/>
+    <w:pPr>
+      <w:pBdr>
+        <w:top w:val="single" w:sz="2" w:space="10" w:color="CCCCCC"/>
+        <w:left w:val="single" w:sz="2" w:space="10" w:color="CCCCCC"/>
+        <w:bottom w:val="single" w:sz="2" w:space="10" w:color="CCCCCC"/>
+        <w:right w:val="single" w:sz="2" w:space="10" w:color="CCCCCC"/>
+        <w:between w:val="single" w:sz="4" w:space="0" w:color="auto"/>
+      </w:pBdr>
+      <w:shd w:val="clear" w:color="auto" w:fill="F3F3F3"/>
+      <w:spacing w:line="360" w:lineRule="auto"/>
+    </w:pPr>
+    <w:rPr>
+      <w:rFonts w:ascii="Lucida Console" w:eastAsia="DengXian" w:hAnsi="Lucida Console" w:cs="Times New Roman"/>
+      <w:noProof/>
+      <w:sz w:val="16"/>
+    </w:rPr>
+  </w:style>
+  <w:style w:type="character" w:customStyle="1" w:styleId="MATLABCodeChar">
+    <w:name w:val="MATLAB Code Char"/>
+    <w:link w:val="MATLABCode"/>
+    <w:rsid w:val="00893944"/>
+    <w:rPr>
+      <w:rFonts w:ascii="Lucida Console" w:eastAsia="DengXian" w:hAnsi="Lucida Console" w:cs="Times New Roman"/>
+      <w:noProof/>
+      <w:sz w:val="16"/>
+      <w:shd w:val="clear" w:color="auto" w:fill="F3F3F3"/>
+    </w:rPr>
+  </w:style>
+  <w:style w:type="paragraph" w:customStyle="1" w:styleId="MATLABOutput">
+    <w:name w:val="MATLAB Output"/>
+    <w:basedOn w:val="Normal"/>
+    <w:link w:val="MATLABOutputChar"/>
+    <w:rsid w:val="00893944"/>
+    <w:pPr>
+      <w:spacing w:line="360" w:lineRule="auto"/>
+    </w:pPr>
+    <w:rPr>
+      <w:rFonts w:ascii="Lucida Console" w:eastAsia="DengXian" w:hAnsi="Lucida Console" w:cs="Times New Roman"/>
+      <w:noProof/>
+      <w:color w:val="808080"/>
+      <w:sz w:val="16"/>
+    </w:rPr>
+  </w:style>
+  <w:style w:type="character" w:customStyle="1" w:styleId="MATLABOutputChar">
+    <w:name w:val="MATLAB Output Char"/>
+    <w:link w:val="MATLABOutput"/>
+    <w:rsid w:val="00893944"/>
+    <w:rPr>
+      <w:rFonts w:ascii="Lucida Console" w:eastAsia="DengXian" w:hAnsi="Lucida Console" w:cs="Times New Roman"/>
+      <w:noProof/>
+      <w:color w:val="808080"/>
+      <w:sz w:val="16"/>
+    </w:rPr>
+  </w:style>
+  <w:style w:type="character" w:styleId="Hyperlink">
+    <w:name w:val="Hyperlink"/>
+    <w:uiPriority w:val="99"/>
+    <w:unhideWhenUsed/>
+    <w:rsid w:val="00893944"/>
+    <w:rPr>
+      <w:color w:val="0563C1"/>
+      <w:u w:val="single"/>
+    </w:rPr>
+  </w:style>
+  <w:style w:type="paragraph" w:styleId="TOC2">
+    <w:name w:val="toc 2"/>
+    <w:basedOn w:val="Normal"/>
+    <w:next w:val="Normal"/>
+    <w:autoRedefine/>
+    <w:uiPriority w:val="39"/>
+    <w:unhideWhenUsed/>
+    <w:rsid w:val="00893944"/>
+    <w:pPr>
+      <w:spacing w:after="100"/>
+      <w:ind w:left="220"/>
+    </w:pPr>
+    <w:rPr>
+      <w:rFonts w:ascii="Calibri" w:eastAsia="DengXian" w:hAnsi="Calibri" w:cs="Times New Roman"/>
     </w:rPr>
   </w:style>
 </w:styles>

</xml_diff>